<commit_message>
D4: aggiunte descrizioni delle risorse + Strutturazione D5
</commit_message>
<xml_diff>
--- a/Report finale.docx
+++ b/Report finale.docx
@@ -1105,6 +1105,13 @@
                 <w:bCs w:val="0"/>
               </w:rPr>
             </w:pPr>
+            <w:r>
+              <w:rPr>
+                <w:b w:val="0"/>
+                <w:bCs w:val="0"/>
+              </w:rPr>
+              <w:t>0.3</w:t>
+            </w:r>
           </w:p>
         </w:tc>
         <w:tc>
@@ -1117,6 +1124,9 @@
               <w:jc w:val="center"/>
               <w:cnfStyle w:val="000000000000" w:firstRow="0" w:lastRow="0" w:firstColumn="0" w:lastColumn="0" w:oddVBand="0" w:evenVBand="0" w:oddHBand="0" w:evenHBand="0" w:firstRowFirstColumn="0" w:firstRowLastColumn="0" w:lastRowFirstColumn="0" w:lastRowLastColumn="0"/>
             </w:pPr>
+            <w:r>
+              <w:t>16/02/2022</w:t>
+            </w:r>
           </w:p>
         </w:tc>
         <w:tc>
@@ -1128,6 +1138,9 @@
             <w:pPr>
               <w:cnfStyle w:val="000000000000" w:firstRow="0" w:lastRow="0" w:firstColumn="0" w:lastColumn="0" w:oddVBand="0" w:evenVBand="0" w:oddHBand="0" w:evenHBand="0" w:firstRowFirstColumn="0" w:firstRowLastColumn="0" w:lastRowFirstColumn="0" w:lastRowLastColumn="0"/>
             </w:pPr>
+            <w:r>
+              <w:t>Strutturazione del documento.</w:t>
+            </w:r>
           </w:p>
         </w:tc>
       </w:tr>
@@ -1584,10 +1597,16 @@
           </w:r>
         </w:p>
         <w:p>
+          <w:pPr>
+            <w:pStyle w:val="Sommario1"/>
+            <w:rPr>
+              <w:rFonts w:asciiTheme="minorHAnsi" w:eastAsiaTheme="minorEastAsia" w:hAnsiTheme="minorHAnsi" w:cstheme="minorBidi"/>
+              <w:lang w:eastAsia="it-IT"/>
+            </w:rPr>
+          </w:pPr>
           <w:r>
             <w:rPr>
               <w:rFonts w:cs="Poppins Light"/>
-              <w:noProof/>
             </w:rPr>
             <w:fldChar w:fldCharType="begin"/>
           </w:r>
@@ -1600,19 +1619,292 @@
           <w:r>
             <w:rPr>
               <w:rFonts w:cs="Poppins Light"/>
-              <w:noProof/>
             </w:rPr>
             <w:fldChar w:fldCharType="separate"/>
           </w:r>
-          <w:r>
+          <w:hyperlink w:anchor="_Toc127462279" w:history="1">
+            <w:r>
+              <w:rPr>
+                <w:rStyle w:val="Collegamentoipertestuale"/>
+              </w:rPr>
+              <w:t>Organizzazione del lavoro</w:t>
+            </w:r>
+            <w:r>
+              <w:rPr>
+                <w:webHidden/>
+              </w:rPr>
+              <w:tab/>
+            </w:r>
+            <w:r>
+              <w:rPr>
+                <w:webHidden/>
+              </w:rPr>
+              <w:fldChar w:fldCharType="begin"/>
+            </w:r>
+            <w:r>
+              <w:rPr>
+                <w:webHidden/>
+              </w:rPr>
+              <w:instrText xml:space="preserve"> PAGEREF _Toc127462279 \h </w:instrText>
+            </w:r>
+            <w:r>
+              <w:rPr>
+                <w:webHidden/>
+              </w:rPr>
+            </w:r>
+            <w:r>
+              <w:rPr>
+                <w:webHidden/>
+              </w:rPr>
+              <w:fldChar w:fldCharType="separate"/>
+            </w:r>
+            <w:r>
+              <w:rPr>
+                <w:webHidden/>
+              </w:rPr>
+              <w:t>4</w:t>
+            </w:r>
+            <w:r>
+              <w:rPr>
+                <w:webHidden/>
+              </w:rPr>
+              <w:fldChar w:fldCharType="end"/>
+            </w:r>
+          </w:hyperlink>
+        </w:p>
+        <w:p>
+          <w:pPr>
+            <w:pStyle w:val="Sommario1"/>
             <w:rPr>
-              <w:rFonts w:cs="Poppins Light"/>
-              <w:b/>
-              <w:bCs/>
-              <w:noProof/>
+              <w:rFonts w:asciiTheme="minorHAnsi" w:eastAsiaTheme="minorEastAsia" w:hAnsiTheme="minorHAnsi" w:cstheme="minorBidi"/>
+              <w:lang w:eastAsia="it-IT"/>
             </w:rPr>
-            <w:t>Nessuna voce di sommario trovata.</w:t>
-          </w:r>
+          </w:pPr>
+          <w:hyperlink w:anchor="_Toc127462280" w:history="1">
+            <w:r>
+              <w:rPr>
+                <w:rStyle w:val="Collegamentoipertestuale"/>
+              </w:rPr>
+              <w:t>Ruoli e attività</w:t>
+            </w:r>
+            <w:r>
+              <w:rPr>
+                <w:webHidden/>
+              </w:rPr>
+              <w:tab/>
+            </w:r>
+            <w:r>
+              <w:rPr>
+                <w:webHidden/>
+              </w:rPr>
+              <w:fldChar w:fldCharType="begin"/>
+            </w:r>
+            <w:r>
+              <w:rPr>
+                <w:webHidden/>
+              </w:rPr>
+              <w:instrText xml:space="preserve"> PAGEREF _Toc127462280 \h </w:instrText>
+            </w:r>
+            <w:r>
+              <w:rPr>
+                <w:webHidden/>
+              </w:rPr>
+            </w:r>
+            <w:r>
+              <w:rPr>
+                <w:webHidden/>
+              </w:rPr>
+              <w:fldChar w:fldCharType="separate"/>
+            </w:r>
+            <w:r>
+              <w:rPr>
+                <w:webHidden/>
+              </w:rPr>
+              <w:t>4</w:t>
+            </w:r>
+            <w:r>
+              <w:rPr>
+                <w:webHidden/>
+              </w:rPr>
+              <w:fldChar w:fldCharType="end"/>
+            </w:r>
+          </w:hyperlink>
+        </w:p>
+        <w:p>
+          <w:pPr>
+            <w:pStyle w:val="Sommario1"/>
+            <w:rPr>
+              <w:rFonts w:asciiTheme="minorHAnsi" w:eastAsiaTheme="minorEastAsia" w:hAnsiTheme="minorHAnsi" w:cstheme="minorBidi"/>
+              <w:lang w:eastAsia="it-IT"/>
+            </w:rPr>
+          </w:pPr>
+          <w:hyperlink w:anchor="_Toc127462281" w:history="1">
+            <w:r>
+              <w:rPr>
+                <w:rStyle w:val="Collegamentoipertestuale"/>
+              </w:rPr>
+              <w:t>Carico e distribuzione del lavoro</w:t>
+            </w:r>
+            <w:r>
+              <w:rPr>
+                <w:webHidden/>
+              </w:rPr>
+              <w:tab/>
+            </w:r>
+            <w:r>
+              <w:rPr>
+                <w:webHidden/>
+              </w:rPr>
+              <w:fldChar w:fldCharType="begin"/>
+            </w:r>
+            <w:r>
+              <w:rPr>
+                <w:webHidden/>
+              </w:rPr>
+              <w:instrText xml:space="preserve"> PAGEREF _Toc127462281 \h </w:instrText>
+            </w:r>
+            <w:r>
+              <w:rPr>
+                <w:webHidden/>
+              </w:rPr>
+            </w:r>
+            <w:r>
+              <w:rPr>
+                <w:webHidden/>
+              </w:rPr>
+              <w:fldChar w:fldCharType="separate"/>
+            </w:r>
+            <w:r>
+              <w:rPr>
+                <w:webHidden/>
+              </w:rPr>
+              <w:t>5</w:t>
+            </w:r>
+            <w:r>
+              <w:rPr>
+                <w:webHidden/>
+              </w:rPr>
+              <w:fldChar w:fldCharType="end"/>
+            </w:r>
+          </w:hyperlink>
+        </w:p>
+        <w:p>
+          <w:pPr>
+            <w:pStyle w:val="Sommario1"/>
+            <w:rPr>
+              <w:rFonts w:asciiTheme="minorHAnsi" w:eastAsiaTheme="minorEastAsia" w:hAnsiTheme="minorHAnsi" w:cstheme="minorBidi"/>
+              <w:lang w:eastAsia="it-IT"/>
+            </w:rPr>
+          </w:pPr>
+          <w:hyperlink w:anchor="_Toc127462282" w:history="1">
+            <w:r>
+              <w:rPr>
+                <w:rStyle w:val="Collegamentoipertestuale"/>
+              </w:rPr>
+              <w:t>Criticità</w:t>
+            </w:r>
+            <w:r>
+              <w:rPr>
+                <w:webHidden/>
+              </w:rPr>
+              <w:tab/>
+            </w:r>
+            <w:r>
+              <w:rPr>
+                <w:webHidden/>
+              </w:rPr>
+              <w:fldChar w:fldCharType="begin"/>
+            </w:r>
+            <w:r>
+              <w:rPr>
+                <w:webHidden/>
+              </w:rPr>
+              <w:instrText xml:space="preserve"> PAGEREF _Toc127462282 \h </w:instrText>
+            </w:r>
+            <w:r>
+              <w:rPr>
+                <w:webHidden/>
+              </w:rPr>
+            </w:r>
+            <w:r>
+              <w:rPr>
+                <w:webHidden/>
+              </w:rPr>
+              <w:fldChar w:fldCharType="separate"/>
+            </w:r>
+            <w:r>
+              <w:rPr>
+                <w:webHidden/>
+              </w:rPr>
+              <w:t>5</w:t>
+            </w:r>
+            <w:r>
+              <w:rPr>
+                <w:webHidden/>
+              </w:rPr>
+              <w:fldChar w:fldCharType="end"/>
+            </w:r>
+          </w:hyperlink>
+        </w:p>
+        <w:p>
+          <w:pPr>
+            <w:pStyle w:val="Sommario1"/>
+            <w:rPr>
+              <w:rFonts w:asciiTheme="minorHAnsi" w:eastAsiaTheme="minorEastAsia" w:hAnsiTheme="minorHAnsi" w:cstheme="minorBidi"/>
+              <w:lang w:eastAsia="it-IT"/>
+            </w:rPr>
+          </w:pPr>
+          <w:hyperlink w:anchor="_Toc127462283" w:history="1">
+            <w:r>
+              <w:rPr>
+                <w:rStyle w:val="Collegamentoipertestuale"/>
+              </w:rPr>
+              <w:t>Autovalutazione</w:t>
+            </w:r>
+            <w:r>
+              <w:rPr>
+                <w:webHidden/>
+              </w:rPr>
+              <w:tab/>
+            </w:r>
+            <w:r>
+              <w:rPr>
+                <w:webHidden/>
+              </w:rPr>
+              <w:fldChar w:fldCharType="begin"/>
+            </w:r>
+            <w:r>
+              <w:rPr>
+                <w:webHidden/>
+              </w:rPr>
+              <w:instrText xml:space="preserve"> PAGEREF _Toc127462283 \h </w:instrText>
+            </w:r>
+            <w:r>
+              <w:rPr>
+                <w:webHidden/>
+              </w:rPr>
+            </w:r>
+            <w:r>
+              <w:rPr>
+                <w:webHidden/>
+              </w:rPr>
+              <w:fldChar w:fldCharType="separate"/>
+            </w:r>
+            <w:r>
+              <w:rPr>
+                <w:webHidden/>
+              </w:rPr>
+              <w:t>6</w:t>
+            </w:r>
+            <w:r>
+              <w:rPr>
+                <w:webHidden/>
+              </w:rPr>
+              <w:fldChar w:fldCharType="end"/>
+            </w:r>
+          </w:hyperlink>
+        </w:p>
+        <w:p>
           <w:r>
             <w:rPr>
               <w:rFonts w:cs="Poppins Light"/>
@@ -1633,16 +1925,1469 @@
       <w:pPr>
         <w:pStyle w:val="Titolo1"/>
       </w:pPr>
+      <w:bookmarkStart w:id="0" w:name="_Toc127462279"/>
       <w:r>
         <w:lastRenderedPageBreak/>
-        <w:t>Titolo 1</w:t>
+        <w:t>Organizzazione del lavoro</w:t>
       </w:r>
+      <w:bookmarkEnd w:id="0"/>
+    </w:p>
+    <w:p>
+      <w:pPr>
+        <w:jc w:val="both"/>
+      </w:pPr>
+      <w:r>
+        <w:t xml:space="preserve">&lt;TODO&gt; </w:t>
+      </w:r>
+      <w:r>
+        <w:t>Spiegare brevemente in questa sezione come è stato organizzato il lavoro. Ad esempio,</w:t>
+      </w:r>
+      <w:r>
+        <w:t xml:space="preserve"> </w:t>
+      </w:r>
+      <w:r>
+        <w:t>indicare se c’è stata una suddivisione del lavoro per ruolo/competenze, che tipo di interazioni</w:t>
+      </w:r>
+      <w:r>
+        <w:t xml:space="preserve"> </w:t>
+      </w:r>
+      <w:r>
+        <w:t>tra i componenti del gruppo, quante volte ci si vedeva, quali strumenti sono stati utilizzati etc.</w:t>
+      </w:r>
+    </w:p>
+    <w:p/>
+    <w:p>
+      <w:pPr>
+        <w:pStyle w:val="Titolo1"/>
+      </w:pPr>
+      <w:bookmarkStart w:id="1" w:name="_Toc127462280"/>
+      <w:r>
+        <w:t>Ruoli e attività</w:t>
+      </w:r>
+      <w:bookmarkEnd w:id="1"/>
+    </w:p>
+    <w:p>
+      <w:pPr>
+        <w:jc w:val="both"/>
+      </w:pPr>
+      <w:r>
+        <w:t>Paragrafo 2</w:t>
+      </w:r>
+    </w:p>
+    <w:tbl>
+      <w:tblPr>
+        <w:tblStyle w:val="Tabellagriglia2-colore5"/>
+        <w:tblW w:w="9607" w:type="dxa"/>
+        <w:jc w:val="center"/>
+        <w:tblLook w:val="04A0" w:firstRow="1" w:lastRow="0" w:firstColumn="1" w:lastColumn="0" w:noHBand="0" w:noVBand="1"/>
+      </w:tblPr>
+      <w:tblGrid>
+        <w:gridCol w:w="2806"/>
+        <w:gridCol w:w="1801"/>
+        <w:gridCol w:w="5000"/>
+      </w:tblGrid>
+      <w:tr>
+        <w:trPr>
+          <w:cnfStyle w:val="100000000000" w:firstRow="1" w:lastRow="0" w:firstColumn="0" w:lastColumn="0" w:oddVBand="0" w:evenVBand="0" w:oddHBand="0" w:evenHBand="0" w:firstRowFirstColumn="0" w:firstRowLastColumn="0" w:lastRowFirstColumn="0" w:lastRowLastColumn="0"/>
+          <w:trHeight w:val="580"/>
+          <w:jc w:val="center"/>
+        </w:trPr>
+        <w:tc>
+          <w:tcPr>
+            <w:cnfStyle w:val="001000000000" w:firstRow="0" w:lastRow="0" w:firstColumn="1" w:lastColumn="0" w:oddVBand="0" w:evenVBand="0" w:oddHBand="0" w:evenHBand="0" w:firstRowFirstColumn="0" w:firstRowLastColumn="0" w:lastRowFirstColumn="0" w:lastRowLastColumn="0"/>
+            <w:tcW w:w="2806" w:type="dxa"/>
+            <w:vAlign w:val="center"/>
+          </w:tcPr>
+          <w:p>
+            <w:pPr>
+              <w:jc w:val="center"/>
+              <w:rPr>
+                <w:rFonts w:ascii="Poppins Medium" w:hAnsi="Poppins Medium" w:cs="Poppins Medium"/>
+                <w:b w:val="0"/>
+                <w:bCs w:val="0"/>
+              </w:rPr>
+            </w:pPr>
+            <w:r>
+              <w:rPr>
+                <w:rFonts w:ascii="Poppins Medium" w:hAnsi="Poppins Medium" w:cs="Poppins Medium"/>
+                <w:b w:val="0"/>
+                <w:bCs w:val="0"/>
+              </w:rPr>
+              <w:t>Componente del team</w:t>
+            </w:r>
+          </w:p>
+        </w:tc>
+        <w:tc>
+          <w:tcPr>
+            <w:tcW w:w="1801" w:type="dxa"/>
+            <w:vAlign w:val="center"/>
+          </w:tcPr>
+          <w:p>
+            <w:pPr>
+              <w:jc w:val="center"/>
+              <w:cnfStyle w:val="100000000000" w:firstRow="1" w:lastRow="0" w:firstColumn="0" w:lastColumn="0" w:oddVBand="0" w:evenVBand="0" w:oddHBand="0" w:evenHBand="0" w:firstRowFirstColumn="0" w:firstRowLastColumn="0" w:lastRowFirstColumn="0" w:lastRowLastColumn="0"/>
+              <w:rPr>
+                <w:rFonts w:ascii="Poppins Medium" w:hAnsi="Poppins Medium" w:cs="Poppins Medium"/>
+                <w:b w:val="0"/>
+                <w:bCs w:val="0"/>
+              </w:rPr>
+            </w:pPr>
+            <w:r>
+              <w:rPr>
+                <w:rFonts w:ascii="Poppins Medium" w:hAnsi="Poppins Medium" w:cs="Poppins Medium"/>
+                <w:b w:val="0"/>
+                <w:bCs w:val="0"/>
+              </w:rPr>
+              <w:t>Ruolo</w:t>
+            </w:r>
+          </w:p>
+        </w:tc>
+        <w:tc>
+          <w:tcPr>
+            <w:tcW w:w="5000" w:type="dxa"/>
+            <w:vAlign w:val="center"/>
+          </w:tcPr>
+          <w:p>
+            <w:pPr>
+              <w:jc w:val="center"/>
+              <w:cnfStyle w:val="100000000000" w:firstRow="1" w:lastRow="0" w:firstColumn="0" w:lastColumn="0" w:oddVBand="0" w:evenVBand="0" w:oddHBand="0" w:evenHBand="0" w:firstRowFirstColumn="0" w:firstRowLastColumn="0" w:lastRowFirstColumn="0" w:lastRowLastColumn="0"/>
+              <w:rPr>
+                <w:rFonts w:ascii="Poppins Medium" w:hAnsi="Poppins Medium" w:cs="Poppins Medium"/>
+                <w:b w:val="0"/>
+                <w:bCs w:val="0"/>
+              </w:rPr>
+            </w:pPr>
+            <w:r>
+              <w:rPr>
+                <w:rFonts w:ascii="Poppins Medium" w:hAnsi="Poppins Medium" w:cs="Poppins Medium"/>
+                <w:b w:val="0"/>
+                <w:bCs w:val="0"/>
+              </w:rPr>
+              <w:t>Principali attività</w:t>
+            </w:r>
+          </w:p>
+        </w:tc>
+      </w:tr>
+      <w:tr>
+        <w:trPr>
+          <w:cnfStyle w:val="000000100000" w:firstRow="0" w:lastRow="0" w:firstColumn="0" w:lastColumn="0" w:oddVBand="0" w:evenVBand="0" w:oddHBand="1" w:evenHBand="0" w:firstRowFirstColumn="0" w:firstRowLastColumn="0" w:lastRowFirstColumn="0" w:lastRowLastColumn="0"/>
+          <w:trHeight w:val="3187"/>
+          <w:jc w:val="center"/>
+        </w:trPr>
+        <w:tc>
+          <w:tcPr>
+            <w:cnfStyle w:val="001000000000" w:firstRow="0" w:lastRow="0" w:firstColumn="1" w:lastColumn="0" w:oddVBand="0" w:evenVBand="0" w:oddHBand="0" w:evenHBand="0" w:firstRowFirstColumn="0" w:firstRowLastColumn="0" w:lastRowFirstColumn="0" w:lastRowLastColumn="0"/>
+            <w:tcW w:w="2806" w:type="dxa"/>
+            <w:vAlign w:val="center"/>
+          </w:tcPr>
+          <w:p>
+            <w:pPr>
+              <w:jc w:val="center"/>
+              <w:rPr>
+                <w:rFonts w:ascii="Poppins Medium" w:hAnsi="Poppins Medium" w:cs="Poppins Medium"/>
+                <w:b w:val="0"/>
+                <w:bCs w:val="0"/>
+              </w:rPr>
+            </w:pPr>
+            <w:r>
+              <w:rPr>
+                <w:rFonts w:ascii="Poppins Medium" w:hAnsi="Poppins Medium" w:cs="Poppins Medium"/>
+                <w:b w:val="0"/>
+                <w:bCs w:val="0"/>
+              </w:rPr>
+              <w:t>Luca Dematté</w:t>
+            </w:r>
+          </w:p>
+        </w:tc>
+        <w:tc>
+          <w:tcPr>
+            <w:tcW w:w="1801" w:type="dxa"/>
+            <w:vAlign w:val="center"/>
+          </w:tcPr>
+          <w:p>
+            <w:pPr>
+              <w:jc w:val="center"/>
+              <w:cnfStyle w:val="000000100000" w:firstRow="0" w:lastRow="0" w:firstColumn="0" w:lastColumn="0" w:oddVBand="0" w:evenVBand="0" w:oddHBand="1" w:evenHBand="0" w:firstRowFirstColumn="0" w:firstRowLastColumn="0" w:lastRowFirstColumn="0" w:lastRowLastColumn="0"/>
+            </w:pPr>
+            <w:r>
+              <w:t>Team leader</w:t>
+            </w:r>
+          </w:p>
+          <w:p>
+            <w:pPr>
+              <w:jc w:val="center"/>
+              <w:cnfStyle w:val="000000100000" w:firstRow="0" w:lastRow="0" w:firstColumn="0" w:lastColumn="0" w:oddVBand="0" w:evenVBand="0" w:oddHBand="1" w:evenHBand="0" w:firstRowFirstColumn="0" w:firstRowLastColumn="0" w:lastRowFirstColumn="0" w:lastRowLastColumn="0"/>
+            </w:pPr>
+            <w:r>
+              <w:t>Analista</w:t>
+            </w:r>
+          </w:p>
+          <w:p>
+            <w:pPr>
+              <w:jc w:val="center"/>
+              <w:cnfStyle w:val="000000100000" w:firstRow="0" w:lastRow="0" w:firstColumn="0" w:lastColumn="0" w:oddVBand="0" w:evenVBand="0" w:oddHBand="1" w:evenHBand="0" w:firstRowFirstColumn="0" w:firstRowLastColumn="0" w:lastRowFirstColumn="0" w:lastRowLastColumn="0"/>
+            </w:pPr>
+            <w:r>
+              <w:t>Sviluppatore</w:t>
+            </w:r>
+          </w:p>
+        </w:tc>
+        <w:tc>
+          <w:tcPr>
+            <w:tcW w:w="5000" w:type="dxa"/>
+            <w:vAlign w:val="center"/>
+          </w:tcPr>
+          <w:p>
+            <w:pPr>
+              <w:pStyle w:val="Paragrafoelenco"/>
+              <w:numPr>
+                <w:ilvl w:val="0"/>
+                <w:numId w:val="20"/>
+              </w:numPr>
+              <w:ind w:left="459"/>
+              <w:cnfStyle w:val="000000100000" w:firstRow="0" w:lastRow="0" w:firstColumn="0" w:lastColumn="0" w:oddVBand="0" w:evenVBand="0" w:oddHBand="1" w:evenHBand="0" w:firstRowFirstColumn="0" w:firstRowLastColumn="0" w:lastRowFirstColumn="0" w:lastRowLastColumn="0"/>
+            </w:pPr>
+            <w:r>
+              <w:t>Gestione del gruppo e interazione con i docenti</w:t>
+            </w:r>
+          </w:p>
+          <w:p>
+            <w:pPr>
+              <w:pStyle w:val="Paragrafoelenco"/>
+              <w:numPr>
+                <w:ilvl w:val="0"/>
+                <w:numId w:val="20"/>
+              </w:numPr>
+              <w:ind w:left="459"/>
+              <w:cnfStyle w:val="000000100000" w:firstRow="0" w:lastRow="0" w:firstColumn="0" w:lastColumn="0" w:oddVBand="0" w:evenVBand="0" w:oddHBand="1" w:evenHBand="0" w:firstRowFirstColumn="0" w:firstRowLastColumn="0" w:lastRowFirstColumn="0" w:lastRowLastColumn="0"/>
+            </w:pPr>
+            <w:r>
+              <w:t xml:space="preserve">Design e organizzazione </w:t>
+            </w:r>
+            <w:r>
+              <w:t xml:space="preserve">strutturale </w:t>
+            </w:r>
+            <w:r>
+              <w:t>dei deliverables</w:t>
+            </w:r>
+          </w:p>
+          <w:p>
+            <w:pPr>
+              <w:pStyle w:val="Paragrafoelenco"/>
+              <w:numPr>
+                <w:ilvl w:val="0"/>
+                <w:numId w:val="20"/>
+              </w:numPr>
+              <w:ind w:left="459"/>
+              <w:cnfStyle w:val="000000100000" w:firstRow="0" w:lastRow="0" w:firstColumn="0" w:lastColumn="0" w:oddVBand="0" w:evenVBand="0" w:oddHBand="1" w:evenHBand="0" w:firstRowFirstColumn="0" w:firstRowLastColumn="0" w:lastRowFirstColumn="0" w:lastRowLastColumn="0"/>
+            </w:pPr>
+            <w:r>
+              <w:t xml:space="preserve">Amministrazione </w:t>
+            </w:r>
+            <w:r>
+              <w:t>dei repositories</w:t>
+            </w:r>
+            <w:r>
+              <w:t xml:space="preserve"> su GitHub</w:t>
+            </w:r>
+          </w:p>
+          <w:p>
+            <w:pPr>
+              <w:pStyle w:val="Paragrafoelenco"/>
+              <w:numPr>
+                <w:ilvl w:val="0"/>
+                <w:numId w:val="20"/>
+              </w:numPr>
+              <w:ind w:left="459"/>
+              <w:cnfStyle w:val="000000100000" w:firstRow="0" w:lastRow="0" w:firstColumn="0" w:lastColumn="0" w:oddVBand="0" w:evenVBand="0" w:oddHBand="1" w:evenHBand="0" w:firstRowFirstColumn="0" w:firstRowLastColumn="0" w:lastRowFirstColumn="0" w:lastRowLastColumn="0"/>
+            </w:pPr>
+            <w:r>
+              <w:t>Sviluppo backend</w:t>
+            </w:r>
+          </w:p>
+          <w:p>
+            <w:pPr>
+              <w:pStyle w:val="Paragrafoelenco"/>
+              <w:numPr>
+                <w:ilvl w:val="0"/>
+                <w:numId w:val="20"/>
+              </w:numPr>
+              <w:ind w:left="459"/>
+              <w:cnfStyle w:val="000000100000" w:firstRow="0" w:lastRow="0" w:firstColumn="0" w:lastColumn="0" w:oddVBand="0" w:evenVBand="0" w:oddHBand="1" w:evenHBand="0" w:firstRowFirstColumn="0" w:firstRowLastColumn="0" w:lastRowFirstColumn="0" w:lastRowLastColumn="0"/>
+            </w:pPr>
+            <w:r>
+              <w:t xml:space="preserve">Documentazione di </w:t>
+            </w:r>
+            <w:proofErr w:type="spellStart"/>
+            <w:r>
+              <w:t>Swagger</w:t>
+            </w:r>
+            <w:proofErr w:type="spellEnd"/>
+          </w:p>
+          <w:p>
+            <w:pPr>
+              <w:pStyle w:val="Paragrafoelenco"/>
+              <w:numPr>
+                <w:ilvl w:val="0"/>
+                <w:numId w:val="20"/>
+              </w:numPr>
+              <w:ind w:left="459"/>
+              <w:cnfStyle w:val="000000100000" w:firstRow="0" w:lastRow="0" w:firstColumn="0" w:lastColumn="0" w:oddVBand="0" w:evenVBand="0" w:oddHBand="1" w:evenHBand="0" w:firstRowFirstColumn="0" w:firstRowLastColumn="0" w:lastRowFirstColumn="0" w:lastRowLastColumn="0"/>
+            </w:pPr>
+            <w:r>
+              <w:t>Sviluppo e design frontend</w:t>
+            </w:r>
+          </w:p>
+        </w:tc>
+      </w:tr>
+      <w:tr>
+        <w:trPr>
+          <w:trHeight w:val="1452"/>
+          <w:jc w:val="center"/>
+        </w:trPr>
+        <w:tc>
+          <w:tcPr>
+            <w:cnfStyle w:val="001000000000" w:firstRow="0" w:lastRow="0" w:firstColumn="1" w:lastColumn="0" w:oddVBand="0" w:evenVBand="0" w:oddHBand="0" w:evenHBand="0" w:firstRowFirstColumn="0" w:firstRowLastColumn="0" w:lastRowFirstColumn="0" w:lastRowLastColumn="0"/>
+            <w:tcW w:w="2806" w:type="dxa"/>
+            <w:vAlign w:val="center"/>
+          </w:tcPr>
+          <w:p>
+            <w:pPr>
+              <w:jc w:val="center"/>
+              <w:rPr>
+                <w:rFonts w:ascii="Poppins Medium" w:hAnsi="Poppins Medium" w:cs="Poppins Medium"/>
+                <w:b w:val="0"/>
+                <w:bCs w:val="0"/>
+              </w:rPr>
+            </w:pPr>
+            <w:r>
+              <w:rPr>
+                <w:rFonts w:ascii="Poppins Medium" w:hAnsi="Poppins Medium" w:cs="Poppins Medium"/>
+                <w:b w:val="0"/>
+                <w:bCs w:val="0"/>
+              </w:rPr>
+              <w:t>Diego Oniarti</w:t>
+            </w:r>
+          </w:p>
+        </w:tc>
+        <w:tc>
+          <w:tcPr>
+            <w:tcW w:w="1801" w:type="dxa"/>
+            <w:vAlign w:val="center"/>
+          </w:tcPr>
+          <w:p>
+            <w:pPr>
+              <w:jc w:val="center"/>
+              <w:cnfStyle w:val="000000000000" w:firstRow="0" w:lastRow="0" w:firstColumn="0" w:lastColumn="0" w:oddVBand="0" w:evenVBand="0" w:oddHBand="0" w:evenHBand="0" w:firstRowFirstColumn="0" w:firstRowLastColumn="0" w:lastRowFirstColumn="0" w:lastRowLastColumn="0"/>
+            </w:pPr>
+            <w:r>
+              <w:t>Analista</w:t>
+            </w:r>
+          </w:p>
+          <w:p>
+            <w:pPr>
+              <w:jc w:val="center"/>
+              <w:cnfStyle w:val="000000000000" w:firstRow="0" w:lastRow="0" w:firstColumn="0" w:lastColumn="0" w:oddVBand="0" w:evenVBand="0" w:oddHBand="0" w:evenHBand="0" w:firstRowFirstColumn="0" w:firstRowLastColumn="0" w:lastRowFirstColumn="0" w:lastRowLastColumn="0"/>
+            </w:pPr>
+            <w:r>
+              <w:t>Sviluppatore</w:t>
+            </w:r>
+          </w:p>
+        </w:tc>
+        <w:tc>
+          <w:tcPr>
+            <w:tcW w:w="5000" w:type="dxa"/>
+            <w:vAlign w:val="center"/>
+          </w:tcPr>
+          <w:p>
+            <w:pPr>
+              <w:pStyle w:val="Paragrafoelenco"/>
+              <w:numPr>
+                <w:ilvl w:val="0"/>
+                <w:numId w:val="22"/>
+              </w:numPr>
+              <w:ind w:left="457"/>
+              <w:cnfStyle w:val="000000000000" w:firstRow="0" w:lastRow="0" w:firstColumn="0" w:lastColumn="0" w:oddVBand="0" w:evenVBand="0" w:oddHBand="0" w:evenHBand="0" w:firstRowFirstColumn="0" w:firstRowLastColumn="0" w:lastRowFirstColumn="0" w:lastRowLastColumn="0"/>
+            </w:pPr>
+            <w:r>
+              <w:t>…</w:t>
+            </w:r>
+          </w:p>
+          <w:p>
+            <w:pPr>
+              <w:pStyle w:val="Paragrafoelenco"/>
+              <w:numPr>
+                <w:ilvl w:val="0"/>
+                <w:numId w:val="22"/>
+              </w:numPr>
+              <w:ind w:left="457"/>
+              <w:cnfStyle w:val="000000000000" w:firstRow="0" w:lastRow="0" w:firstColumn="0" w:lastColumn="0" w:oddVBand="0" w:evenVBand="0" w:oddHBand="0" w:evenHBand="0" w:firstRowFirstColumn="0" w:firstRowLastColumn="0" w:lastRowFirstColumn="0" w:lastRowLastColumn="0"/>
+            </w:pPr>
+            <w:r>
+              <w:t>Sviluppo backend</w:t>
+            </w:r>
+          </w:p>
+          <w:p>
+            <w:pPr>
+              <w:pStyle w:val="Paragrafoelenco"/>
+              <w:numPr>
+                <w:ilvl w:val="0"/>
+                <w:numId w:val="22"/>
+              </w:numPr>
+              <w:ind w:left="457"/>
+              <w:cnfStyle w:val="000000000000" w:firstRow="0" w:lastRow="0" w:firstColumn="0" w:lastColumn="0" w:oddVBand="0" w:evenVBand="0" w:oddHBand="0" w:evenHBand="0" w:firstRowFirstColumn="0" w:firstRowLastColumn="0" w:lastRowFirstColumn="0" w:lastRowLastColumn="0"/>
+            </w:pPr>
+            <w:r>
+              <w:t>Sviluppo frontend</w:t>
+            </w:r>
+          </w:p>
+        </w:tc>
+      </w:tr>
+      <w:tr>
+        <w:trPr>
+          <w:cnfStyle w:val="000000100000" w:firstRow="0" w:lastRow="0" w:firstColumn="0" w:lastColumn="0" w:oddVBand="0" w:evenVBand="0" w:oddHBand="1" w:evenHBand="0" w:firstRowFirstColumn="0" w:firstRowLastColumn="0" w:lastRowFirstColumn="0" w:lastRowLastColumn="0"/>
+          <w:trHeight w:val="1589"/>
+          <w:jc w:val="center"/>
+        </w:trPr>
+        <w:tc>
+          <w:tcPr>
+            <w:cnfStyle w:val="001000000000" w:firstRow="0" w:lastRow="0" w:firstColumn="1" w:lastColumn="0" w:oddVBand="0" w:evenVBand="0" w:oddHBand="0" w:evenHBand="0" w:firstRowFirstColumn="0" w:firstRowLastColumn="0" w:lastRowFirstColumn="0" w:lastRowLastColumn="0"/>
+            <w:tcW w:w="2806" w:type="dxa"/>
+            <w:vAlign w:val="center"/>
+          </w:tcPr>
+          <w:p>
+            <w:pPr>
+              <w:jc w:val="center"/>
+              <w:rPr>
+                <w:rFonts w:ascii="Poppins Medium" w:hAnsi="Poppins Medium" w:cs="Poppins Medium"/>
+                <w:b w:val="0"/>
+                <w:bCs w:val="0"/>
+              </w:rPr>
+            </w:pPr>
+            <w:r>
+              <w:rPr>
+                <w:rFonts w:ascii="Poppins Medium" w:hAnsi="Poppins Medium" w:cs="Poppins Medium"/>
+                <w:b w:val="0"/>
+                <w:bCs w:val="0"/>
+              </w:rPr>
+              <w:t>Matteo Frizzera</w:t>
+            </w:r>
+          </w:p>
+        </w:tc>
+        <w:tc>
+          <w:tcPr>
+            <w:tcW w:w="1801" w:type="dxa"/>
+            <w:vAlign w:val="center"/>
+          </w:tcPr>
+          <w:p>
+            <w:pPr>
+              <w:jc w:val="center"/>
+              <w:cnfStyle w:val="000000100000" w:firstRow="0" w:lastRow="0" w:firstColumn="0" w:lastColumn="0" w:oddVBand="0" w:evenVBand="0" w:oddHBand="1" w:evenHBand="0" w:firstRowFirstColumn="0" w:firstRowLastColumn="0" w:lastRowFirstColumn="0" w:lastRowLastColumn="0"/>
+            </w:pPr>
+            <w:r>
+              <w:t>Analista</w:t>
+            </w:r>
+          </w:p>
+          <w:p>
+            <w:pPr>
+              <w:jc w:val="center"/>
+              <w:cnfStyle w:val="000000100000" w:firstRow="0" w:lastRow="0" w:firstColumn="0" w:lastColumn="0" w:oddVBand="0" w:evenVBand="0" w:oddHBand="1" w:evenHBand="0" w:firstRowFirstColumn="0" w:firstRowLastColumn="0" w:lastRowFirstColumn="0" w:lastRowLastColumn="0"/>
+            </w:pPr>
+            <w:r>
+              <w:t>Tester</w:t>
+            </w:r>
+          </w:p>
+        </w:tc>
+        <w:tc>
+          <w:tcPr>
+            <w:tcW w:w="5000" w:type="dxa"/>
+            <w:vAlign w:val="center"/>
+          </w:tcPr>
+          <w:p>
+            <w:pPr>
+              <w:pStyle w:val="Paragrafoelenco"/>
+              <w:numPr>
+                <w:ilvl w:val="0"/>
+                <w:numId w:val="21"/>
+              </w:numPr>
+              <w:ind w:left="457"/>
+              <w:cnfStyle w:val="000000100000" w:firstRow="0" w:lastRow="0" w:firstColumn="0" w:lastColumn="0" w:oddVBand="0" w:evenVBand="0" w:oddHBand="1" w:evenHBand="0" w:firstRowFirstColumn="0" w:firstRowLastColumn="0" w:lastRowFirstColumn="0" w:lastRowLastColumn="0"/>
+            </w:pPr>
+            <w:r>
+              <w:t>OCL</w:t>
+            </w:r>
+          </w:p>
+          <w:p>
+            <w:pPr>
+              <w:pStyle w:val="Paragrafoelenco"/>
+              <w:numPr>
+                <w:ilvl w:val="0"/>
+                <w:numId w:val="21"/>
+              </w:numPr>
+              <w:ind w:left="457"/>
+              <w:cnfStyle w:val="000000100000" w:firstRow="0" w:lastRow="0" w:firstColumn="0" w:lastColumn="0" w:oddVBand="0" w:evenVBand="0" w:oddHBand="1" w:evenHBand="0" w:firstRowFirstColumn="0" w:firstRowLastColumn="0" w:lastRowFirstColumn="0" w:lastRowLastColumn="0"/>
+            </w:pPr>
+            <w:r>
+              <w:t>…</w:t>
+            </w:r>
+          </w:p>
+          <w:p>
+            <w:pPr>
+              <w:pStyle w:val="Paragrafoelenco"/>
+              <w:numPr>
+                <w:ilvl w:val="0"/>
+                <w:numId w:val="21"/>
+              </w:numPr>
+              <w:ind w:left="457"/>
+              <w:cnfStyle w:val="000000100000" w:firstRow="0" w:lastRow="0" w:firstColumn="0" w:lastColumn="0" w:oddVBand="0" w:evenVBand="0" w:oddHBand="1" w:evenHBand="0" w:firstRowFirstColumn="0" w:firstRowLastColumn="0" w:lastRowFirstColumn="0" w:lastRowLastColumn="0"/>
+            </w:pPr>
+            <w:r>
+              <w:t>Testing con JEST</w:t>
+            </w:r>
+          </w:p>
+        </w:tc>
+      </w:tr>
+    </w:tbl>
+    <w:p/>
+    <w:p/>
+    <w:p/>
+    <w:p/>
+    <w:p/>
+    <w:p/>
+    <w:p/>
+    <w:p/>
+    <w:p>
+      <w:pPr>
+        <w:pStyle w:val="Titolo1"/>
+      </w:pPr>
+      <w:bookmarkStart w:id="2" w:name="_Toc127462281"/>
+      <w:r>
+        <w:t>Carico e distribuzione del lavoro</w:t>
+      </w:r>
+      <w:bookmarkEnd w:id="2"/>
+    </w:p>
+    <w:p>
+      <w:pPr>
+        <w:jc w:val="both"/>
+      </w:pPr>
+      <w:r>
+        <w:t xml:space="preserve">&lt;TODO&gt; </w:t>
+      </w:r>
+      <w:r>
+        <w:t>Di seguito il carico di lavoro espresso in ore/persona per ciascun membro del gruppo. Spiegare</w:t>
+      </w:r>
+      <w:r>
+        <w:t xml:space="preserve"> </w:t>
+      </w:r>
+      <w:r>
+        <w:t>inoltre eventuali squilibri e/o commentare in base ai ruoli dei singoli componenti.</w:t>
+      </w:r>
+    </w:p>
+    <w:tbl>
+      <w:tblPr>
+        <w:tblStyle w:val="Tabellagriglia7acolori-colore5"/>
+        <w:tblW w:w="9644" w:type="dxa"/>
+        <w:jc w:val="center"/>
+        <w:tblLook w:val="04A0" w:firstRow="1" w:lastRow="0" w:firstColumn="1" w:lastColumn="0" w:noHBand="0" w:noVBand="1"/>
+      </w:tblPr>
+      <w:tblGrid>
+        <w:gridCol w:w="2557"/>
+        <w:gridCol w:w="1181"/>
+        <w:gridCol w:w="1181"/>
+        <w:gridCol w:w="1181"/>
+        <w:gridCol w:w="1181"/>
+        <w:gridCol w:w="1181"/>
+        <w:gridCol w:w="1182"/>
+      </w:tblGrid>
+      <w:tr>
+        <w:trPr>
+          <w:cnfStyle w:val="100000000000" w:firstRow="1" w:lastRow="0" w:firstColumn="0" w:lastColumn="0" w:oddVBand="0" w:evenVBand="0" w:oddHBand="0" w:evenHBand="0" w:firstRowFirstColumn="0" w:firstRowLastColumn="0" w:lastRowFirstColumn="0" w:lastRowLastColumn="0"/>
+          <w:trHeight w:val="683"/>
+          <w:jc w:val="center"/>
+        </w:trPr>
+        <w:tc>
+          <w:tcPr>
+            <w:cnfStyle w:val="001000000100" w:firstRow="0" w:lastRow="0" w:firstColumn="1" w:lastColumn="0" w:oddVBand="0" w:evenVBand="0" w:oddHBand="0" w:evenHBand="0" w:firstRowFirstColumn="1" w:firstRowLastColumn="0" w:lastRowFirstColumn="0" w:lastRowLastColumn="0"/>
+            <w:tcW w:w="2557" w:type="dxa"/>
+            <w:tcBorders>
+              <w:right w:val="single" w:sz="4" w:space="0" w:color="9CC2E5" w:themeColor="accent5" w:themeTint="99"/>
+            </w:tcBorders>
+            <w:vAlign w:val="center"/>
+          </w:tcPr>
+          <w:p>
+            <w:pPr>
+              <w:jc w:val="center"/>
+              <w:rPr>
+                <w:rFonts w:ascii="Poppins Medium" w:hAnsi="Poppins Medium" w:cs="Poppins Medium"/>
+                <w:b w:val="0"/>
+                <w:bCs w:val="0"/>
+                <w:i w:val="0"/>
+                <w:iCs w:val="0"/>
+                <w:color w:val="auto"/>
+              </w:rPr>
+            </w:pPr>
+          </w:p>
+        </w:tc>
+        <w:tc>
+          <w:tcPr>
+            <w:tcW w:w="1181" w:type="dxa"/>
+            <w:tcBorders>
+              <w:left w:val="single" w:sz="4" w:space="0" w:color="9CC2E5" w:themeColor="accent5" w:themeTint="99"/>
+            </w:tcBorders>
+            <w:vAlign w:val="center"/>
+          </w:tcPr>
+          <w:p>
+            <w:pPr>
+              <w:jc w:val="center"/>
+              <w:cnfStyle w:val="100000000000" w:firstRow="1" w:lastRow="0" w:firstColumn="0" w:lastColumn="0" w:oddVBand="0" w:evenVBand="0" w:oddHBand="0" w:evenHBand="0" w:firstRowFirstColumn="0" w:firstRowLastColumn="0" w:lastRowFirstColumn="0" w:lastRowLastColumn="0"/>
+              <w:rPr>
+                <w:rFonts w:ascii="Poppins Medium" w:hAnsi="Poppins Medium" w:cs="Poppins Medium"/>
+                <w:b w:val="0"/>
+                <w:bCs w:val="0"/>
+                <w:color w:val="auto"/>
+              </w:rPr>
+            </w:pPr>
+            <w:r>
+              <w:rPr>
+                <w:rFonts w:ascii="Poppins Medium" w:hAnsi="Poppins Medium" w:cs="Poppins Medium"/>
+                <w:b w:val="0"/>
+                <w:bCs w:val="0"/>
+                <w:color w:val="auto"/>
+              </w:rPr>
+              <w:t>D1</w:t>
+            </w:r>
+          </w:p>
+        </w:tc>
+        <w:tc>
+          <w:tcPr>
+            <w:tcW w:w="1181" w:type="dxa"/>
+            <w:vAlign w:val="center"/>
+          </w:tcPr>
+          <w:p>
+            <w:pPr>
+              <w:jc w:val="center"/>
+              <w:cnfStyle w:val="100000000000" w:firstRow="1" w:lastRow="0" w:firstColumn="0" w:lastColumn="0" w:oddVBand="0" w:evenVBand="0" w:oddHBand="0" w:evenHBand="0" w:firstRowFirstColumn="0" w:firstRowLastColumn="0" w:lastRowFirstColumn="0" w:lastRowLastColumn="0"/>
+              <w:rPr>
+                <w:rFonts w:ascii="Poppins Medium" w:hAnsi="Poppins Medium" w:cs="Poppins Medium"/>
+                <w:b w:val="0"/>
+                <w:bCs w:val="0"/>
+                <w:color w:val="auto"/>
+              </w:rPr>
+            </w:pPr>
+            <w:r>
+              <w:rPr>
+                <w:rFonts w:ascii="Poppins Medium" w:hAnsi="Poppins Medium" w:cs="Poppins Medium"/>
+                <w:b w:val="0"/>
+                <w:bCs w:val="0"/>
+                <w:color w:val="auto"/>
+              </w:rPr>
+              <w:t>D2</w:t>
+            </w:r>
+          </w:p>
+        </w:tc>
+        <w:tc>
+          <w:tcPr>
+            <w:tcW w:w="1181" w:type="dxa"/>
+            <w:vAlign w:val="center"/>
+          </w:tcPr>
+          <w:p>
+            <w:pPr>
+              <w:jc w:val="center"/>
+              <w:cnfStyle w:val="100000000000" w:firstRow="1" w:lastRow="0" w:firstColumn="0" w:lastColumn="0" w:oddVBand="0" w:evenVBand="0" w:oddHBand="0" w:evenHBand="0" w:firstRowFirstColumn="0" w:firstRowLastColumn="0" w:lastRowFirstColumn="0" w:lastRowLastColumn="0"/>
+              <w:rPr>
+                <w:rFonts w:ascii="Poppins Medium" w:hAnsi="Poppins Medium" w:cs="Poppins Medium"/>
+                <w:b w:val="0"/>
+                <w:bCs w:val="0"/>
+                <w:color w:val="auto"/>
+              </w:rPr>
+            </w:pPr>
+            <w:r>
+              <w:rPr>
+                <w:rFonts w:ascii="Poppins Medium" w:hAnsi="Poppins Medium" w:cs="Poppins Medium"/>
+                <w:b w:val="0"/>
+                <w:bCs w:val="0"/>
+                <w:color w:val="auto"/>
+              </w:rPr>
+              <w:t>D3</w:t>
+            </w:r>
+          </w:p>
+        </w:tc>
+        <w:tc>
+          <w:tcPr>
+            <w:tcW w:w="1181" w:type="dxa"/>
+            <w:vAlign w:val="center"/>
+          </w:tcPr>
+          <w:p>
+            <w:pPr>
+              <w:jc w:val="center"/>
+              <w:cnfStyle w:val="100000000000" w:firstRow="1" w:lastRow="0" w:firstColumn="0" w:lastColumn="0" w:oddVBand="0" w:evenVBand="0" w:oddHBand="0" w:evenHBand="0" w:firstRowFirstColumn="0" w:firstRowLastColumn="0" w:lastRowFirstColumn="0" w:lastRowLastColumn="0"/>
+              <w:rPr>
+                <w:rFonts w:ascii="Poppins Medium" w:hAnsi="Poppins Medium" w:cs="Poppins Medium"/>
+                <w:b w:val="0"/>
+                <w:bCs w:val="0"/>
+                <w:color w:val="auto"/>
+              </w:rPr>
+            </w:pPr>
+            <w:r>
+              <w:rPr>
+                <w:rFonts w:ascii="Poppins Medium" w:hAnsi="Poppins Medium" w:cs="Poppins Medium"/>
+                <w:b w:val="0"/>
+                <w:bCs w:val="0"/>
+                <w:color w:val="auto"/>
+              </w:rPr>
+              <w:t>D4</w:t>
+            </w:r>
+          </w:p>
+        </w:tc>
+        <w:tc>
+          <w:tcPr>
+            <w:tcW w:w="1181" w:type="dxa"/>
+            <w:tcBorders>
+              <w:right w:val="single" w:sz="4" w:space="0" w:color="9CC2E5" w:themeColor="accent5" w:themeTint="99"/>
+            </w:tcBorders>
+            <w:vAlign w:val="center"/>
+          </w:tcPr>
+          <w:p>
+            <w:pPr>
+              <w:jc w:val="center"/>
+              <w:cnfStyle w:val="100000000000" w:firstRow="1" w:lastRow="0" w:firstColumn="0" w:lastColumn="0" w:oddVBand="0" w:evenVBand="0" w:oddHBand="0" w:evenHBand="0" w:firstRowFirstColumn="0" w:firstRowLastColumn="0" w:lastRowFirstColumn="0" w:lastRowLastColumn="0"/>
+              <w:rPr>
+                <w:rFonts w:ascii="Poppins Medium" w:hAnsi="Poppins Medium" w:cs="Poppins Medium"/>
+                <w:b w:val="0"/>
+                <w:bCs w:val="0"/>
+                <w:color w:val="auto"/>
+              </w:rPr>
+            </w:pPr>
+            <w:r>
+              <w:rPr>
+                <w:rFonts w:ascii="Poppins Medium" w:hAnsi="Poppins Medium" w:cs="Poppins Medium"/>
+                <w:b w:val="0"/>
+                <w:bCs w:val="0"/>
+                <w:color w:val="auto"/>
+              </w:rPr>
+              <w:t>D5</w:t>
+            </w:r>
+          </w:p>
+        </w:tc>
+        <w:tc>
+          <w:tcPr>
+            <w:tcW w:w="1182" w:type="dxa"/>
+            <w:tcBorders>
+              <w:left w:val="single" w:sz="4" w:space="0" w:color="9CC2E5" w:themeColor="accent5" w:themeTint="99"/>
+            </w:tcBorders>
+            <w:vAlign w:val="center"/>
+          </w:tcPr>
+          <w:p>
+            <w:pPr>
+              <w:jc w:val="center"/>
+              <w:cnfStyle w:val="100000000000" w:firstRow="1" w:lastRow="0" w:firstColumn="0" w:lastColumn="0" w:oddVBand="0" w:evenVBand="0" w:oddHBand="0" w:evenHBand="0" w:firstRowFirstColumn="0" w:firstRowLastColumn="0" w:lastRowFirstColumn="0" w:lastRowLastColumn="0"/>
+              <w:rPr>
+                <w:rFonts w:ascii="Poppins Medium" w:hAnsi="Poppins Medium" w:cs="Poppins Medium"/>
+                <w:b w:val="0"/>
+                <w:bCs w:val="0"/>
+                <w:color w:val="auto"/>
+              </w:rPr>
+            </w:pPr>
+            <w:r>
+              <w:rPr>
+                <w:rFonts w:ascii="Poppins Medium" w:hAnsi="Poppins Medium" w:cs="Poppins Medium"/>
+                <w:b w:val="0"/>
+                <w:bCs w:val="0"/>
+                <w:color w:val="auto"/>
+              </w:rPr>
+              <w:t>TOT</w:t>
+            </w:r>
+          </w:p>
+        </w:tc>
+      </w:tr>
+      <w:tr>
+        <w:trPr>
+          <w:cnfStyle w:val="000000100000" w:firstRow="0" w:lastRow="0" w:firstColumn="0" w:lastColumn="0" w:oddVBand="0" w:evenVBand="0" w:oddHBand="1" w:evenHBand="0" w:firstRowFirstColumn="0" w:firstRowLastColumn="0" w:lastRowFirstColumn="0" w:lastRowLastColumn="0"/>
+          <w:trHeight w:val="683"/>
+          <w:jc w:val="center"/>
+        </w:trPr>
+        <w:tc>
+          <w:tcPr>
+            <w:cnfStyle w:val="001000000000" w:firstRow="0" w:lastRow="0" w:firstColumn="1" w:lastColumn="0" w:oddVBand="0" w:evenVBand="0" w:oddHBand="0" w:evenHBand="0" w:firstRowFirstColumn="0" w:firstRowLastColumn="0" w:lastRowFirstColumn="0" w:lastRowLastColumn="0"/>
+            <w:tcW w:w="2557" w:type="dxa"/>
+            <w:vAlign w:val="center"/>
+          </w:tcPr>
+          <w:p>
+            <w:pPr>
+              <w:jc w:val="center"/>
+              <w:rPr>
+                <w:rFonts w:ascii="Poppins Medium" w:hAnsi="Poppins Medium" w:cs="Poppins Medium"/>
+                <w:i w:val="0"/>
+                <w:iCs w:val="0"/>
+                <w:color w:val="auto"/>
+              </w:rPr>
+            </w:pPr>
+            <w:r>
+              <w:rPr>
+                <w:rFonts w:ascii="Poppins Medium" w:hAnsi="Poppins Medium" w:cs="Poppins Medium"/>
+                <w:i w:val="0"/>
+                <w:iCs w:val="0"/>
+                <w:color w:val="auto"/>
+              </w:rPr>
+              <w:t>Luca Dematté</w:t>
+            </w:r>
+          </w:p>
+        </w:tc>
+        <w:tc>
+          <w:tcPr>
+            <w:tcW w:w="1181" w:type="dxa"/>
+            <w:vAlign w:val="center"/>
+          </w:tcPr>
+          <w:p>
+            <w:pPr>
+              <w:jc w:val="center"/>
+              <w:cnfStyle w:val="000000100000" w:firstRow="0" w:lastRow="0" w:firstColumn="0" w:lastColumn="0" w:oddVBand="0" w:evenVBand="0" w:oddHBand="1" w:evenHBand="0" w:firstRowFirstColumn="0" w:firstRowLastColumn="0" w:lastRowFirstColumn="0" w:lastRowLastColumn="0"/>
+            </w:pPr>
+          </w:p>
+        </w:tc>
+        <w:tc>
+          <w:tcPr>
+            <w:tcW w:w="1181" w:type="dxa"/>
+            <w:vAlign w:val="center"/>
+          </w:tcPr>
+          <w:p>
+            <w:pPr>
+              <w:jc w:val="center"/>
+              <w:cnfStyle w:val="000000100000" w:firstRow="0" w:lastRow="0" w:firstColumn="0" w:lastColumn="0" w:oddVBand="0" w:evenVBand="0" w:oddHBand="1" w:evenHBand="0" w:firstRowFirstColumn="0" w:firstRowLastColumn="0" w:lastRowFirstColumn="0" w:lastRowLastColumn="0"/>
+            </w:pPr>
+          </w:p>
+        </w:tc>
+        <w:tc>
+          <w:tcPr>
+            <w:tcW w:w="1181" w:type="dxa"/>
+            <w:vAlign w:val="center"/>
+          </w:tcPr>
+          <w:p>
+            <w:pPr>
+              <w:jc w:val="center"/>
+              <w:cnfStyle w:val="000000100000" w:firstRow="0" w:lastRow="0" w:firstColumn="0" w:lastColumn="0" w:oddVBand="0" w:evenVBand="0" w:oddHBand="1" w:evenHBand="0" w:firstRowFirstColumn="0" w:firstRowLastColumn="0" w:lastRowFirstColumn="0" w:lastRowLastColumn="0"/>
+            </w:pPr>
+          </w:p>
+        </w:tc>
+        <w:tc>
+          <w:tcPr>
+            <w:tcW w:w="1181" w:type="dxa"/>
+            <w:vAlign w:val="center"/>
+          </w:tcPr>
+          <w:p>
+            <w:pPr>
+              <w:jc w:val="center"/>
+              <w:cnfStyle w:val="000000100000" w:firstRow="0" w:lastRow="0" w:firstColumn="0" w:lastColumn="0" w:oddVBand="0" w:evenVBand="0" w:oddHBand="1" w:evenHBand="0" w:firstRowFirstColumn="0" w:firstRowLastColumn="0" w:lastRowFirstColumn="0" w:lastRowLastColumn="0"/>
+            </w:pPr>
+          </w:p>
+        </w:tc>
+        <w:tc>
+          <w:tcPr>
+            <w:tcW w:w="1181" w:type="dxa"/>
+            <w:vAlign w:val="center"/>
+          </w:tcPr>
+          <w:p>
+            <w:pPr>
+              <w:jc w:val="center"/>
+              <w:cnfStyle w:val="000000100000" w:firstRow="0" w:lastRow="0" w:firstColumn="0" w:lastColumn="0" w:oddVBand="0" w:evenVBand="0" w:oddHBand="1" w:evenHBand="0" w:firstRowFirstColumn="0" w:firstRowLastColumn="0" w:lastRowFirstColumn="0" w:lastRowLastColumn="0"/>
+            </w:pPr>
+          </w:p>
+        </w:tc>
+        <w:tc>
+          <w:tcPr>
+            <w:tcW w:w="1182" w:type="dxa"/>
+            <w:vAlign w:val="center"/>
+          </w:tcPr>
+          <w:p>
+            <w:pPr>
+              <w:jc w:val="center"/>
+              <w:cnfStyle w:val="000000100000" w:firstRow="0" w:lastRow="0" w:firstColumn="0" w:lastColumn="0" w:oddVBand="0" w:evenVBand="0" w:oddHBand="1" w:evenHBand="0" w:firstRowFirstColumn="0" w:firstRowLastColumn="0" w:lastRowFirstColumn="0" w:lastRowLastColumn="0"/>
+            </w:pPr>
+          </w:p>
+        </w:tc>
+      </w:tr>
+      <w:tr>
+        <w:trPr>
+          <w:trHeight w:val="683"/>
+          <w:jc w:val="center"/>
+        </w:trPr>
+        <w:tc>
+          <w:tcPr>
+            <w:cnfStyle w:val="001000000000" w:firstRow="0" w:lastRow="0" w:firstColumn="1" w:lastColumn="0" w:oddVBand="0" w:evenVBand="0" w:oddHBand="0" w:evenHBand="0" w:firstRowFirstColumn="0" w:firstRowLastColumn="0" w:lastRowFirstColumn="0" w:lastRowLastColumn="0"/>
+            <w:tcW w:w="2557" w:type="dxa"/>
+            <w:vAlign w:val="center"/>
+          </w:tcPr>
+          <w:p>
+            <w:pPr>
+              <w:jc w:val="center"/>
+              <w:rPr>
+                <w:rFonts w:ascii="Poppins Medium" w:hAnsi="Poppins Medium" w:cs="Poppins Medium"/>
+                <w:i w:val="0"/>
+                <w:iCs w:val="0"/>
+                <w:color w:val="auto"/>
+              </w:rPr>
+            </w:pPr>
+            <w:r>
+              <w:rPr>
+                <w:rFonts w:ascii="Poppins Medium" w:hAnsi="Poppins Medium" w:cs="Poppins Medium"/>
+                <w:i w:val="0"/>
+                <w:iCs w:val="0"/>
+                <w:color w:val="auto"/>
+              </w:rPr>
+              <w:t>Diego Oniarti</w:t>
+            </w:r>
+          </w:p>
+        </w:tc>
+        <w:tc>
+          <w:tcPr>
+            <w:tcW w:w="1181" w:type="dxa"/>
+            <w:vAlign w:val="center"/>
+          </w:tcPr>
+          <w:p>
+            <w:pPr>
+              <w:jc w:val="center"/>
+              <w:cnfStyle w:val="000000000000" w:firstRow="0" w:lastRow="0" w:firstColumn="0" w:lastColumn="0" w:oddVBand="0" w:evenVBand="0" w:oddHBand="0" w:evenHBand="0" w:firstRowFirstColumn="0" w:firstRowLastColumn="0" w:lastRowFirstColumn="0" w:lastRowLastColumn="0"/>
+            </w:pPr>
+          </w:p>
+        </w:tc>
+        <w:tc>
+          <w:tcPr>
+            <w:tcW w:w="1181" w:type="dxa"/>
+            <w:vAlign w:val="center"/>
+          </w:tcPr>
+          <w:p>
+            <w:pPr>
+              <w:jc w:val="center"/>
+              <w:cnfStyle w:val="000000000000" w:firstRow="0" w:lastRow="0" w:firstColumn="0" w:lastColumn="0" w:oddVBand="0" w:evenVBand="0" w:oddHBand="0" w:evenHBand="0" w:firstRowFirstColumn="0" w:firstRowLastColumn="0" w:lastRowFirstColumn="0" w:lastRowLastColumn="0"/>
+            </w:pPr>
+          </w:p>
+        </w:tc>
+        <w:tc>
+          <w:tcPr>
+            <w:tcW w:w="1181" w:type="dxa"/>
+            <w:vAlign w:val="center"/>
+          </w:tcPr>
+          <w:p>
+            <w:pPr>
+              <w:jc w:val="center"/>
+              <w:cnfStyle w:val="000000000000" w:firstRow="0" w:lastRow="0" w:firstColumn="0" w:lastColumn="0" w:oddVBand="0" w:evenVBand="0" w:oddHBand="0" w:evenHBand="0" w:firstRowFirstColumn="0" w:firstRowLastColumn="0" w:lastRowFirstColumn="0" w:lastRowLastColumn="0"/>
+            </w:pPr>
+          </w:p>
+        </w:tc>
+        <w:tc>
+          <w:tcPr>
+            <w:tcW w:w="1181" w:type="dxa"/>
+            <w:vAlign w:val="center"/>
+          </w:tcPr>
+          <w:p>
+            <w:pPr>
+              <w:jc w:val="center"/>
+              <w:cnfStyle w:val="000000000000" w:firstRow="0" w:lastRow="0" w:firstColumn="0" w:lastColumn="0" w:oddVBand="0" w:evenVBand="0" w:oddHBand="0" w:evenHBand="0" w:firstRowFirstColumn="0" w:firstRowLastColumn="0" w:lastRowFirstColumn="0" w:lastRowLastColumn="0"/>
+            </w:pPr>
+          </w:p>
+        </w:tc>
+        <w:tc>
+          <w:tcPr>
+            <w:tcW w:w="1181" w:type="dxa"/>
+            <w:vAlign w:val="center"/>
+          </w:tcPr>
+          <w:p>
+            <w:pPr>
+              <w:jc w:val="center"/>
+              <w:cnfStyle w:val="000000000000" w:firstRow="0" w:lastRow="0" w:firstColumn="0" w:lastColumn="0" w:oddVBand="0" w:evenVBand="0" w:oddHBand="0" w:evenHBand="0" w:firstRowFirstColumn="0" w:firstRowLastColumn="0" w:lastRowFirstColumn="0" w:lastRowLastColumn="0"/>
+            </w:pPr>
+          </w:p>
+        </w:tc>
+        <w:tc>
+          <w:tcPr>
+            <w:tcW w:w="1182" w:type="dxa"/>
+            <w:vAlign w:val="center"/>
+          </w:tcPr>
+          <w:p>
+            <w:pPr>
+              <w:jc w:val="center"/>
+              <w:cnfStyle w:val="000000000000" w:firstRow="0" w:lastRow="0" w:firstColumn="0" w:lastColumn="0" w:oddVBand="0" w:evenVBand="0" w:oddHBand="0" w:evenHBand="0" w:firstRowFirstColumn="0" w:firstRowLastColumn="0" w:lastRowFirstColumn="0" w:lastRowLastColumn="0"/>
+            </w:pPr>
+          </w:p>
+        </w:tc>
+      </w:tr>
+      <w:tr>
+        <w:trPr>
+          <w:cnfStyle w:val="000000100000" w:firstRow="0" w:lastRow="0" w:firstColumn="0" w:lastColumn="0" w:oddVBand="0" w:evenVBand="0" w:oddHBand="1" w:evenHBand="0" w:firstRowFirstColumn="0" w:firstRowLastColumn="0" w:lastRowFirstColumn="0" w:lastRowLastColumn="0"/>
+          <w:trHeight w:val="683"/>
+          <w:jc w:val="center"/>
+        </w:trPr>
+        <w:tc>
+          <w:tcPr>
+            <w:cnfStyle w:val="001000000000" w:firstRow="0" w:lastRow="0" w:firstColumn="1" w:lastColumn="0" w:oddVBand="0" w:evenVBand="0" w:oddHBand="0" w:evenHBand="0" w:firstRowFirstColumn="0" w:firstRowLastColumn="0" w:lastRowFirstColumn="0" w:lastRowLastColumn="0"/>
+            <w:tcW w:w="2557" w:type="dxa"/>
+            <w:tcBorders>
+              <w:bottom w:val="single" w:sz="4" w:space="0" w:color="9CC2E5" w:themeColor="accent5" w:themeTint="99"/>
+            </w:tcBorders>
+            <w:vAlign w:val="center"/>
+          </w:tcPr>
+          <w:p>
+            <w:pPr>
+              <w:jc w:val="center"/>
+              <w:rPr>
+                <w:rFonts w:ascii="Poppins Medium" w:hAnsi="Poppins Medium" w:cs="Poppins Medium"/>
+                <w:i w:val="0"/>
+                <w:iCs w:val="0"/>
+                <w:color w:val="auto"/>
+              </w:rPr>
+            </w:pPr>
+            <w:r>
+              <w:rPr>
+                <w:rFonts w:ascii="Poppins Medium" w:hAnsi="Poppins Medium" w:cs="Poppins Medium"/>
+                <w:i w:val="0"/>
+                <w:iCs w:val="0"/>
+                <w:color w:val="auto"/>
+              </w:rPr>
+              <w:t>Matteo Frizzera</w:t>
+            </w:r>
+          </w:p>
+        </w:tc>
+        <w:tc>
+          <w:tcPr>
+            <w:tcW w:w="1181" w:type="dxa"/>
+            <w:vAlign w:val="center"/>
+          </w:tcPr>
+          <w:p>
+            <w:pPr>
+              <w:jc w:val="center"/>
+              <w:cnfStyle w:val="000000100000" w:firstRow="0" w:lastRow="0" w:firstColumn="0" w:lastColumn="0" w:oddVBand="0" w:evenVBand="0" w:oddHBand="1" w:evenHBand="0" w:firstRowFirstColumn="0" w:firstRowLastColumn="0" w:lastRowFirstColumn="0" w:lastRowLastColumn="0"/>
+            </w:pPr>
+          </w:p>
+        </w:tc>
+        <w:tc>
+          <w:tcPr>
+            <w:tcW w:w="1181" w:type="dxa"/>
+            <w:vAlign w:val="center"/>
+          </w:tcPr>
+          <w:p>
+            <w:pPr>
+              <w:jc w:val="center"/>
+              <w:cnfStyle w:val="000000100000" w:firstRow="0" w:lastRow="0" w:firstColumn="0" w:lastColumn="0" w:oddVBand="0" w:evenVBand="0" w:oddHBand="1" w:evenHBand="0" w:firstRowFirstColumn="0" w:firstRowLastColumn="0" w:lastRowFirstColumn="0" w:lastRowLastColumn="0"/>
+            </w:pPr>
+          </w:p>
+        </w:tc>
+        <w:tc>
+          <w:tcPr>
+            <w:tcW w:w="1181" w:type="dxa"/>
+            <w:vAlign w:val="center"/>
+          </w:tcPr>
+          <w:p>
+            <w:pPr>
+              <w:jc w:val="center"/>
+              <w:cnfStyle w:val="000000100000" w:firstRow="0" w:lastRow="0" w:firstColumn="0" w:lastColumn="0" w:oddVBand="0" w:evenVBand="0" w:oddHBand="1" w:evenHBand="0" w:firstRowFirstColumn="0" w:firstRowLastColumn="0" w:lastRowFirstColumn="0" w:lastRowLastColumn="0"/>
+            </w:pPr>
+          </w:p>
+        </w:tc>
+        <w:tc>
+          <w:tcPr>
+            <w:tcW w:w="1181" w:type="dxa"/>
+            <w:vAlign w:val="center"/>
+          </w:tcPr>
+          <w:p>
+            <w:pPr>
+              <w:jc w:val="center"/>
+              <w:cnfStyle w:val="000000100000" w:firstRow="0" w:lastRow="0" w:firstColumn="0" w:lastColumn="0" w:oddVBand="0" w:evenVBand="0" w:oddHBand="1" w:evenHBand="0" w:firstRowFirstColumn="0" w:firstRowLastColumn="0" w:lastRowFirstColumn="0" w:lastRowLastColumn="0"/>
+            </w:pPr>
+          </w:p>
+        </w:tc>
+        <w:tc>
+          <w:tcPr>
+            <w:tcW w:w="1181" w:type="dxa"/>
+            <w:vAlign w:val="center"/>
+          </w:tcPr>
+          <w:p>
+            <w:pPr>
+              <w:jc w:val="center"/>
+              <w:cnfStyle w:val="000000100000" w:firstRow="0" w:lastRow="0" w:firstColumn="0" w:lastColumn="0" w:oddVBand="0" w:evenVBand="0" w:oddHBand="1" w:evenHBand="0" w:firstRowFirstColumn="0" w:firstRowLastColumn="0" w:lastRowFirstColumn="0" w:lastRowLastColumn="0"/>
+            </w:pPr>
+          </w:p>
+        </w:tc>
+        <w:tc>
+          <w:tcPr>
+            <w:tcW w:w="1182" w:type="dxa"/>
+            <w:vAlign w:val="center"/>
+          </w:tcPr>
+          <w:p>
+            <w:pPr>
+              <w:jc w:val="center"/>
+              <w:cnfStyle w:val="000000100000" w:firstRow="0" w:lastRow="0" w:firstColumn="0" w:lastColumn="0" w:oddVBand="0" w:evenVBand="0" w:oddHBand="1" w:evenHBand="0" w:firstRowFirstColumn="0" w:firstRowLastColumn="0" w:lastRowFirstColumn="0" w:lastRowLastColumn="0"/>
+            </w:pPr>
+          </w:p>
+        </w:tc>
+      </w:tr>
+      <w:tr>
+        <w:trPr>
+          <w:trHeight w:val="683"/>
+          <w:jc w:val="center"/>
+        </w:trPr>
+        <w:tc>
+          <w:tcPr>
+            <w:cnfStyle w:val="001000000000" w:firstRow="0" w:lastRow="0" w:firstColumn="1" w:lastColumn="0" w:oddVBand="0" w:evenVBand="0" w:oddHBand="0" w:evenHBand="0" w:firstRowFirstColumn="0" w:firstRowLastColumn="0" w:lastRowFirstColumn="0" w:lastRowLastColumn="0"/>
+            <w:tcW w:w="2557" w:type="dxa"/>
+            <w:tcBorders>
+              <w:top w:val="single" w:sz="4" w:space="0" w:color="9CC2E5" w:themeColor="accent5" w:themeTint="99"/>
+            </w:tcBorders>
+            <w:vAlign w:val="center"/>
+          </w:tcPr>
+          <w:p>
+            <w:pPr>
+              <w:jc w:val="center"/>
+              <w:rPr>
+                <w:rFonts w:ascii="Poppins Medium" w:hAnsi="Poppins Medium" w:cs="Poppins Medium"/>
+                <w:i w:val="0"/>
+                <w:iCs w:val="0"/>
+                <w:color w:val="auto"/>
+              </w:rPr>
+            </w:pPr>
+            <w:r>
+              <w:rPr>
+                <w:rFonts w:ascii="Poppins Medium" w:hAnsi="Poppins Medium" w:cs="Poppins Medium"/>
+                <w:i w:val="0"/>
+                <w:iCs w:val="0"/>
+                <w:color w:val="auto"/>
+              </w:rPr>
+              <w:t>TOT</w:t>
+            </w:r>
+          </w:p>
+        </w:tc>
+        <w:tc>
+          <w:tcPr>
+            <w:tcW w:w="1181" w:type="dxa"/>
+            <w:vAlign w:val="center"/>
+          </w:tcPr>
+          <w:p>
+            <w:pPr>
+              <w:jc w:val="center"/>
+              <w:cnfStyle w:val="000000000000" w:firstRow="0" w:lastRow="0" w:firstColumn="0" w:lastColumn="0" w:oddVBand="0" w:evenVBand="0" w:oddHBand="0" w:evenHBand="0" w:firstRowFirstColumn="0" w:firstRowLastColumn="0" w:lastRowFirstColumn="0" w:lastRowLastColumn="0"/>
+            </w:pPr>
+          </w:p>
+        </w:tc>
+        <w:tc>
+          <w:tcPr>
+            <w:tcW w:w="1181" w:type="dxa"/>
+            <w:vAlign w:val="center"/>
+          </w:tcPr>
+          <w:p>
+            <w:pPr>
+              <w:jc w:val="center"/>
+              <w:cnfStyle w:val="000000000000" w:firstRow="0" w:lastRow="0" w:firstColumn="0" w:lastColumn="0" w:oddVBand="0" w:evenVBand="0" w:oddHBand="0" w:evenHBand="0" w:firstRowFirstColumn="0" w:firstRowLastColumn="0" w:lastRowFirstColumn="0" w:lastRowLastColumn="0"/>
+            </w:pPr>
+          </w:p>
+        </w:tc>
+        <w:tc>
+          <w:tcPr>
+            <w:tcW w:w="1181" w:type="dxa"/>
+            <w:vAlign w:val="center"/>
+          </w:tcPr>
+          <w:p>
+            <w:pPr>
+              <w:jc w:val="center"/>
+              <w:cnfStyle w:val="000000000000" w:firstRow="0" w:lastRow="0" w:firstColumn="0" w:lastColumn="0" w:oddVBand="0" w:evenVBand="0" w:oddHBand="0" w:evenHBand="0" w:firstRowFirstColumn="0" w:firstRowLastColumn="0" w:lastRowFirstColumn="0" w:lastRowLastColumn="0"/>
+            </w:pPr>
+          </w:p>
+        </w:tc>
+        <w:tc>
+          <w:tcPr>
+            <w:tcW w:w="1181" w:type="dxa"/>
+            <w:vAlign w:val="center"/>
+          </w:tcPr>
+          <w:p>
+            <w:pPr>
+              <w:jc w:val="center"/>
+              <w:cnfStyle w:val="000000000000" w:firstRow="0" w:lastRow="0" w:firstColumn="0" w:lastColumn="0" w:oddVBand="0" w:evenVBand="0" w:oddHBand="0" w:evenHBand="0" w:firstRowFirstColumn="0" w:firstRowLastColumn="0" w:lastRowFirstColumn="0" w:lastRowLastColumn="0"/>
+            </w:pPr>
+          </w:p>
+        </w:tc>
+        <w:tc>
+          <w:tcPr>
+            <w:tcW w:w="1181" w:type="dxa"/>
+            <w:vAlign w:val="center"/>
+          </w:tcPr>
+          <w:p>
+            <w:pPr>
+              <w:jc w:val="center"/>
+              <w:cnfStyle w:val="000000000000" w:firstRow="0" w:lastRow="0" w:firstColumn="0" w:lastColumn="0" w:oddVBand="0" w:evenVBand="0" w:oddHBand="0" w:evenHBand="0" w:firstRowFirstColumn="0" w:firstRowLastColumn="0" w:lastRowFirstColumn="0" w:lastRowLastColumn="0"/>
+            </w:pPr>
+          </w:p>
+        </w:tc>
+        <w:tc>
+          <w:tcPr>
+            <w:tcW w:w="1182" w:type="dxa"/>
+            <w:vAlign w:val="center"/>
+          </w:tcPr>
+          <w:p>
+            <w:pPr>
+              <w:jc w:val="center"/>
+              <w:cnfStyle w:val="000000000000" w:firstRow="0" w:lastRow="0" w:firstColumn="0" w:lastColumn="0" w:oddVBand="0" w:evenVBand="0" w:oddHBand="0" w:evenHBand="0" w:firstRowFirstColumn="0" w:firstRowLastColumn="0" w:lastRowFirstColumn="0" w:lastRowLastColumn="0"/>
+            </w:pPr>
+          </w:p>
+        </w:tc>
+      </w:tr>
+    </w:tbl>
+    <w:p/>
+    <w:p/>
+    <w:p/>
+    <w:p/>
+    <w:p>
+      <w:pPr>
+        <w:pStyle w:val="Titolo1"/>
+      </w:pPr>
+      <w:bookmarkStart w:id="3" w:name="_Toc127462282"/>
+      <w:r>
+        <w:t>Criticità</w:t>
+      </w:r>
+      <w:bookmarkEnd w:id="3"/>
     </w:p>
     <w:p>
       <w:r>
-        <w:t>Paragrafo 1</w:t>
+        <w:t xml:space="preserve">&lt;TODO&gt; </w:t>
+      </w:r>
+      <w:r>
+        <w:t>Illustrare brevemente quali sono stati i problemi principali del progetto e come sono stati</w:t>
+      </w:r>
+      <w:r>
+        <w:t xml:space="preserve"> </w:t>
+      </w:r>
+      <w:r>
+        <w:t>risolti.</w:t>
       </w:r>
     </w:p>
+    <w:p/>
+    <w:p/>
+    <w:p/>
+    <w:p/>
+    <w:p/>
+    <w:p/>
+    <w:p/>
+    <w:p/>
+    <w:p/>
+    <w:p/>
+    <w:p/>
+    <w:p>
+      <w:pPr>
+        <w:pStyle w:val="Titolo1"/>
+      </w:pPr>
+      <w:bookmarkStart w:id="4" w:name="_Toc127462283"/>
+      <w:r>
+        <w:t>Autovalutazione</w:t>
+      </w:r>
+      <w:bookmarkEnd w:id="4"/>
+    </w:p>
+    <w:p>
+      <w:r>
+        <w:t xml:space="preserve">&lt;TODO&gt; Riassumere </w:t>
+      </w:r>
+      <w:r>
+        <w:t xml:space="preserve">quanto sopra e dare un giudizio finale </w:t>
+      </w:r>
+    </w:p>
+    <w:p/>
+    <w:tbl>
+      <w:tblPr>
+        <w:tblStyle w:val="Tabellagriglia2-colore5"/>
+        <w:tblW w:w="5670" w:type="dxa"/>
+        <w:jc w:val="center"/>
+        <w:tblLook w:val="04A0" w:firstRow="1" w:lastRow="0" w:firstColumn="1" w:lastColumn="0" w:noHBand="0" w:noVBand="1"/>
+      </w:tblPr>
+      <w:tblGrid>
+        <w:gridCol w:w="3402"/>
+        <w:gridCol w:w="2268"/>
+      </w:tblGrid>
+      <w:tr>
+        <w:trPr>
+          <w:cnfStyle w:val="100000000000" w:firstRow="1" w:lastRow="0" w:firstColumn="0" w:lastColumn="0" w:oddVBand="0" w:evenVBand="0" w:oddHBand="0" w:evenHBand="0" w:firstRowFirstColumn="0" w:firstRowLastColumn="0" w:lastRowFirstColumn="0" w:lastRowLastColumn="0"/>
+          <w:trHeight w:val="567"/>
+          <w:jc w:val="center"/>
+        </w:trPr>
+        <w:tc>
+          <w:tcPr>
+            <w:cnfStyle w:val="001000000000" w:firstRow="0" w:lastRow="0" w:firstColumn="1" w:lastColumn="0" w:oddVBand="0" w:evenVBand="0" w:oddHBand="0" w:evenHBand="0" w:firstRowFirstColumn="0" w:firstRowLastColumn="0" w:lastRowFirstColumn="0" w:lastRowLastColumn="0"/>
+            <w:tcW w:w="3402" w:type="dxa"/>
+            <w:vAlign w:val="center"/>
+          </w:tcPr>
+          <w:p>
+            <w:pPr>
+              <w:jc w:val="center"/>
+              <w:rPr>
+                <w:rFonts w:ascii="Poppins Medium" w:hAnsi="Poppins Medium" w:cs="Poppins Medium"/>
+                <w:b w:val="0"/>
+                <w:bCs w:val="0"/>
+              </w:rPr>
+            </w:pPr>
+            <w:r>
+              <w:rPr>
+                <w:rFonts w:ascii="Poppins Medium" w:hAnsi="Poppins Medium" w:cs="Poppins Medium"/>
+                <w:b w:val="0"/>
+                <w:bCs w:val="0"/>
+              </w:rPr>
+              <w:t>Componente del team</w:t>
+            </w:r>
+          </w:p>
+        </w:tc>
+        <w:tc>
+          <w:tcPr>
+            <w:tcW w:w="2268" w:type="dxa"/>
+            <w:vAlign w:val="center"/>
+          </w:tcPr>
+          <w:p>
+            <w:pPr>
+              <w:jc w:val="center"/>
+              <w:cnfStyle w:val="100000000000" w:firstRow="1" w:lastRow="0" w:firstColumn="0" w:lastColumn="0" w:oddVBand="0" w:evenVBand="0" w:oddHBand="0" w:evenHBand="0" w:firstRowFirstColumn="0" w:firstRowLastColumn="0" w:lastRowFirstColumn="0" w:lastRowLastColumn="0"/>
+              <w:rPr>
+                <w:rFonts w:ascii="Poppins Medium" w:hAnsi="Poppins Medium" w:cs="Poppins Medium"/>
+                <w:b w:val="0"/>
+                <w:bCs w:val="0"/>
+              </w:rPr>
+            </w:pPr>
+            <w:r>
+              <w:rPr>
+                <w:rFonts w:ascii="Poppins Medium" w:hAnsi="Poppins Medium" w:cs="Poppins Medium"/>
+                <w:b w:val="0"/>
+                <w:bCs w:val="0"/>
+              </w:rPr>
+              <w:t>Voto</w:t>
+            </w:r>
+          </w:p>
+        </w:tc>
+      </w:tr>
+      <w:tr>
+        <w:trPr>
+          <w:cnfStyle w:val="000000100000" w:firstRow="0" w:lastRow="0" w:firstColumn="0" w:lastColumn="0" w:oddVBand="0" w:evenVBand="0" w:oddHBand="1" w:evenHBand="0" w:firstRowFirstColumn="0" w:firstRowLastColumn="0" w:lastRowFirstColumn="0" w:lastRowLastColumn="0"/>
+          <w:trHeight w:val="686"/>
+          <w:jc w:val="center"/>
+        </w:trPr>
+        <w:tc>
+          <w:tcPr>
+            <w:cnfStyle w:val="001000000000" w:firstRow="0" w:lastRow="0" w:firstColumn="1" w:lastColumn="0" w:oddVBand="0" w:evenVBand="0" w:oddHBand="0" w:evenHBand="0" w:firstRowFirstColumn="0" w:firstRowLastColumn="0" w:lastRowFirstColumn="0" w:lastRowLastColumn="0"/>
+            <w:tcW w:w="3402" w:type="dxa"/>
+            <w:vAlign w:val="center"/>
+          </w:tcPr>
+          <w:p>
+            <w:pPr>
+              <w:jc w:val="center"/>
+              <w:rPr>
+                <w:rFonts w:ascii="Poppins Medium" w:hAnsi="Poppins Medium" w:cs="Poppins Medium"/>
+                <w:b w:val="0"/>
+                <w:bCs w:val="0"/>
+              </w:rPr>
+            </w:pPr>
+            <w:r>
+              <w:rPr>
+                <w:rFonts w:ascii="Poppins Medium" w:hAnsi="Poppins Medium" w:cs="Poppins Medium"/>
+                <w:b w:val="0"/>
+                <w:bCs w:val="0"/>
+              </w:rPr>
+              <w:t>Luca Dematté</w:t>
+            </w:r>
+          </w:p>
+        </w:tc>
+        <w:tc>
+          <w:tcPr>
+            <w:tcW w:w="2268" w:type="dxa"/>
+            <w:vAlign w:val="center"/>
+          </w:tcPr>
+          <w:p>
+            <w:pPr>
+              <w:jc w:val="center"/>
+              <w:cnfStyle w:val="000000100000" w:firstRow="0" w:lastRow="0" w:firstColumn="0" w:lastColumn="0" w:oddVBand="0" w:evenVBand="0" w:oddHBand="1" w:evenHBand="0" w:firstRowFirstColumn="0" w:firstRowLastColumn="0" w:lastRowFirstColumn="0" w:lastRowLastColumn="0"/>
+            </w:pPr>
+          </w:p>
+        </w:tc>
+      </w:tr>
+      <w:tr>
+        <w:trPr>
+          <w:trHeight w:val="686"/>
+          <w:jc w:val="center"/>
+        </w:trPr>
+        <w:tc>
+          <w:tcPr>
+            <w:cnfStyle w:val="001000000000" w:firstRow="0" w:lastRow="0" w:firstColumn="1" w:lastColumn="0" w:oddVBand="0" w:evenVBand="0" w:oddHBand="0" w:evenHBand="0" w:firstRowFirstColumn="0" w:firstRowLastColumn="0" w:lastRowFirstColumn="0" w:lastRowLastColumn="0"/>
+            <w:tcW w:w="3402" w:type="dxa"/>
+            <w:vAlign w:val="center"/>
+          </w:tcPr>
+          <w:p>
+            <w:pPr>
+              <w:jc w:val="center"/>
+              <w:rPr>
+                <w:rFonts w:ascii="Poppins Medium" w:hAnsi="Poppins Medium" w:cs="Poppins Medium"/>
+                <w:b w:val="0"/>
+                <w:bCs w:val="0"/>
+              </w:rPr>
+            </w:pPr>
+            <w:r>
+              <w:rPr>
+                <w:rFonts w:ascii="Poppins Medium" w:hAnsi="Poppins Medium" w:cs="Poppins Medium"/>
+                <w:b w:val="0"/>
+                <w:bCs w:val="0"/>
+              </w:rPr>
+              <w:t>Diego Oniarti</w:t>
+            </w:r>
+          </w:p>
+        </w:tc>
+        <w:tc>
+          <w:tcPr>
+            <w:tcW w:w="2268" w:type="dxa"/>
+            <w:vAlign w:val="center"/>
+          </w:tcPr>
+          <w:p>
+            <w:pPr>
+              <w:jc w:val="center"/>
+              <w:cnfStyle w:val="000000000000" w:firstRow="0" w:lastRow="0" w:firstColumn="0" w:lastColumn="0" w:oddVBand="0" w:evenVBand="0" w:oddHBand="0" w:evenHBand="0" w:firstRowFirstColumn="0" w:firstRowLastColumn="0" w:lastRowFirstColumn="0" w:lastRowLastColumn="0"/>
+            </w:pPr>
+          </w:p>
+        </w:tc>
+      </w:tr>
+      <w:tr>
+        <w:trPr>
+          <w:cnfStyle w:val="000000100000" w:firstRow="0" w:lastRow="0" w:firstColumn="0" w:lastColumn="0" w:oddVBand="0" w:evenVBand="0" w:oddHBand="1" w:evenHBand="0" w:firstRowFirstColumn="0" w:firstRowLastColumn="0" w:lastRowFirstColumn="0" w:lastRowLastColumn="0"/>
+          <w:trHeight w:val="686"/>
+          <w:jc w:val="center"/>
+        </w:trPr>
+        <w:tc>
+          <w:tcPr>
+            <w:cnfStyle w:val="001000000000" w:firstRow="0" w:lastRow="0" w:firstColumn="1" w:lastColumn="0" w:oddVBand="0" w:evenVBand="0" w:oddHBand="0" w:evenHBand="0" w:firstRowFirstColumn="0" w:firstRowLastColumn="0" w:lastRowFirstColumn="0" w:lastRowLastColumn="0"/>
+            <w:tcW w:w="3402" w:type="dxa"/>
+            <w:vAlign w:val="center"/>
+          </w:tcPr>
+          <w:p>
+            <w:pPr>
+              <w:jc w:val="center"/>
+              <w:rPr>
+                <w:rFonts w:ascii="Poppins Medium" w:hAnsi="Poppins Medium" w:cs="Poppins Medium"/>
+                <w:b w:val="0"/>
+                <w:bCs w:val="0"/>
+              </w:rPr>
+            </w:pPr>
+            <w:r>
+              <w:rPr>
+                <w:rFonts w:ascii="Poppins Medium" w:hAnsi="Poppins Medium" w:cs="Poppins Medium"/>
+                <w:b w:val="0"/>
+                <w:bCs w:val="0"/>
+              </w:rPr>
+              <w:t>Matteo Frizzera</w:t>
+            </w:r>
+          </w:p>
+        </w:tc>
+        <w:tc>
+          <w:tcPr>
+            <w:tcW w:w="2268" w:type="dxa"/>
+            <w:vAlign w:val="center"/>
+          </w:tcPr>
+          <w:p>
+            <w:pPr>
+              <w:jc w:val="center"/>
+              <w:cnfStyle w:val="000000100000" w:firstRow="0" w:lastRow="0" w:firstColumn="0" w:lastColumn="0" w:oddVBand="0" w:evenVBand="0" w:oddHBand="1" w:evenHBand="0" w:firstRowFirstColumn="0" w:firstRowLastColumn="0" w:lastRowFirstColumn="0" w:lastRowLastColumn="0"/>
+            </w:pPr>
+          </w:p>
+        </w:tc>
+      </w:tr>
+    </w:tbl>
+    <w:p/>
     <w:sectPr>
       <w:headerReference w:type="default" r:id="rId11"/>
       <w:footerReference w:type="default" r:id="rId12"/>
@@ -2282,6 +4027,119 @@
     </w:lvl>
   </w:abstractNum>
   <w:abstractNum w:abstractNumId="1" w15:restartNumberingAfterBreak="0">
+    <w:nsid w:val="072F447E"/>
+    <w:multiLevelType w:val="hybridMultilevel"/>
+    <w:tmpl w:val="D52EFAB4"/>
+    <w:lvl w:ilvl="0" w:tplc="04100001">
+      <w:start w:val="1"/>
+      <w:numFmt w:val="bullet"/>
+      <w:lvlText w:val=""/>
+      <w:lvlJc w:val="left"/>
+      <w:pPr>
+        <w:ind w:left="720" w:hanging="360"/>
+      </w:pPr>
+      <w:rPr>
+        <w:rFonts w:ascii="Symbol" w:hAnsi="Symbol" w:hint="default"/>
+      </w:rPr>
+    </w:lvl>
+    <w:lvl w:ilvl="1" w:tplc="04100003" w:tentative="1">
+      <w:start w:val="1"/>
+      <w:numFmt w:val="bullet"/>
+      <w:lvlText w:val="o"/>
+      <w:lvlJc w:val="left"/>
+      <w:pPr>
+        <w:ind w:left="1440" w:hanging="360"/>
+      </w:pPr>
+      <w:rPr>
+        <w:rFonts w:ascii="Courier New" w:hAnsi="Courier New" w:cs="Courier New" w:hint="default"/>
+      </w:rPr>
+    </w:lvl>
+    <w:lvl w:ilvl="2" w:tplc="04100005" w:tentative="1">
+      <w:start w:val="1"/>
+      <w:numFmt w:val="bullet"/>
+      <w:lvlText w:val=""/>
+      <w:lvlJc w:val="left"/>
+      <w:pPr>
+        <w:ind w:left="2160" w:hanging="360"/>
+      </w:pPr>
+      <w:rPr>
+        <w:rFonts w:ascii="Wingdings" w:hAnsi="Wingdings" w:hint="default"/>
+      </w:rPr>
+    </w:lvl>
+    <w:lvl w:ilvl="3" w:tplc="04100001" w:tentative="1">
+      <w:start w:val="1"/>
+      <w:numFmt w:val="bullet"/>
+      <w:lvlText w:val=""/>
+      <w:lvlJc w:val="left"/>
+      <w:pPr>
+        <w:ind w:left="2880" w:hanging="360"/>
+      </w:pPr>
+      <w:rPr>
+        <w:rFonts w:ascii="Symbol" w:hAnsi="Symbol" w:hint="default"/>
+      </w:rPr>
+    </w:lvl>
+    <w:lvl w:ilvl="4" w:tplc="04100003" w:tentative="1">
+      <w:start w:val="1"/>
+      <w:numFmt w:val="bullet"/>
+      <w:lvlText w:val="o"/>
+      <w:lvlJc w:val="left"/>
+      <w:pPr>
+        <w:ind w:left="3600" w:hanging="360"/>
+      </w:pPr>
+      <w:rPr>
+        <w:rFonts w:ascii="Courier New" w:hAnsi="Courier New" w:cs="Courier New" w:hint="default"/>
+      </w:rPr>
+    </w:lvl>
+    <w:lvl w:ilvl="5" w:tplc="04100005" w:tentative="1">
+      <w:start w:val="1"/>
+      <w:numFmt w:val="bullet"/>
+      <w:lvlText w:val=""/>
+      <w:lvlJc w:val="left"/>
+      <w:pPr>
+        <w:ind w:left="4320" w:hanging="360"/>
+      </w:pPr>
+      <w:rPr>
+        <w:rFonts w:ascii="Wingdings" w:hAnsi="Wingdings" w:hint="default"/>
+      </w:rPr>
+    </w:lvl>
+    <w:lvl w:ilvl="6" w:tplc="04100001" w:tentative="1">
+      <w:start w:val="1"/>
+      <w:numFmt w:val="bullet"/>
+      <w:lvlText w:val=""/>
+      <w:lvlJc w:val="left"/>
+      <w:pPr>
+        <w:ind w:left="5040" w:hanging="360"/>
+      </w:pPr>
+      <w:rPr>
+        <w:rFonts w:ascii="Symbol" w:hAnsi="Symbol" w:hint="default"/>
+      </w:rPr>
+    </w:lvl>
+    <w:lvl w:ilvl="7" w:tplc="04100003" w:tentative="1">
+      <w:start w:val="1"/>
+      <w:numFmt w:val="bullet"/>
+      <w:lvlText w:val="o"/>
+      <w:lvlJc w:val="left"/>
+      <w:pPr>
+        <w:ind w:left="5760" w:hanging="360"/>
+      </w:pPr>
+      <w:rPr>
+        <w:rFonts w:ascii="Courier New" w:hAnsi="Courier New" w:cs="Courier New" w:hint="default"/>
+      </w:rPr>
+    </w:lvl>
+    <w:lvl w:ilvl="8" w:tplc="04100005" w:tentative="1">
+      <w:start w:val="1"/>
+      <w:numFmt w:val="bullet"/>
+      <w:lvlText w:val=""/>
+      <w:lvlJc w:val="left"/>
+      <w:pPr>
+        <w:ind w:left="6480" w:hanging="360"/>
+      </w:pPr>
+      <w:rPr>
+        <w:rFonts w:ascii="Wingdings" w:hAnsi="Wingdings" w:hint="default"/>
+      </w:rPr>
+    </w:lvl>
+  </w:abstractNum>
+  <w:abstractNum w:abstractNumId="2" w15:restartNumberingAfterBreak="0">
     <w:nsid w:val="0FA14EE0"/>
     <w:multiLevelType w:val="hybridMultilevel"/>
     <w:tmpl w:val="5CF2136C"/>
@@ -2370,7 +4228,7 @@
       </w:pPr>
     </w:lvl>
   </w:abstractNum>
-  <w:abstractNum w:abstractNumId="2" w15:restartNumberingAfterBreak="0">
+  <w:abstractNum w:abstractNumId="3" w15:restartNumberingAfterBreak="0">
     <w:nsid w:val="145D79F0"/>
     <w:multiLevelType w:val="multilevel"/>
     <w:tmpl w:val="85C2F03A"/>
@@ -2486,7 +4344,7 @@
       </w:pPr>
     </w:lvl>
   </w:abstractNum>
-  <w:abstractNum w:abstractNumId="3" w15:restartNumberingAfterBreak="0">
+  <w:abstractNum w:abstractNumId="4" w15:restartNumberingAfterBreak="0">
     <w:nsid w:val="20F21D58"/>
     <w:multiLevelType w:val="multilevel"/>
     <w:tmpl w:val="BD9EF112"/>
@@ -2602,7 +4460,7 @@
       </w:pPr>
     </w:lvl>
   </w:abstractNum>
-  <w:abstractNum w:abstractNumId="4" w15:restartNumberingAfterBreak="0">
+  <w:abstractNum w:abstractNumId="5" w15:restartNumberingAfterBreak="0">
     <w:nsid w:val="353A2D68"/>
     <w:multiLevelType w:val="multilevel"/>
     <w:tmpl w:val="6E728BE0"/>
@@ -2715,7 +4573,7 @@
       </w:pPr>
     </w:lvl>
   </w:abstractNum>
-  <w:abstractNum w:abstractNumId="5" w15:restartNumberingAfterBreak="0">
+  <w:abstractNum w:abstractNumId="6" w15:restartNumberingAfterBreak="0">
     <w:nsid w:val="39FD6DF3"/>
     <w:multiLevelType w:val="hybridMultilevel"/>
     <w:tmpl w:val="FB62A45C"/>
@@ -2804,7 +4662,7 @@
       </w:pPr>
     </w:lvl>
   </w:abstractNum>
-  <w:abstractNum w:abstractNumId="6" w15:restartNumberingAfterBreak="0">
+  <w:abstractNum w:abstractNumId="7" w15:restartNumberingAfterBreak="0">
     <w:nsid w:val="3E383606"/>
     <w:multiLevelType w:val="hybridMultilevel"/>
     <w:tmpl w:val="8C5C05C2"/>
@@ -2895,7 +4753,7 @@
       </w:pPr>
     </w:lvl>
   </w:abstractNum>
-  <w:abstractNum w:abstractNumId="7" w15:restartNumberingAfterBreak="0">
+  <w:abstractNum w:abstractNumId="8" w15:restartNumberingAfterBreak="0">
     <w:nsid w:val="3EE105FD"/>
     <w:multiLevelType w:val="multilevel"/>
     <w:tmpl w:val="6EDA3640"/>
@@ -3011,7 +4869,7 @@
       </w:pPr>
     </w:lvl>
   </w:abstractNum>
-  <w:abstractNum w:abstractNumId="8" w15:restartNumberingAfterBreak="0">
+  <w:abstractNum w:abstractNumId="9" w15:restartNumberingAfterBreak="0">
     <w:nsid w:val="490508F2"/>
     <w:multiLevelType w:val="multilevel"/>
     <w:tmpl w:val="DA1ABD5C"/>
@@ -3160,7 +5018,7 @@
       </w:rPr>
     </w:lvl>
   </w:abstractNum>
-  <w:abstractNum w:abstractNumId="9" w15:restartNumberingAfterBreak="0">
+  <w:abstractNum w:abstractNumId="10" w15:restartNumberingAfterBreak="0">
     <w:nsid w:val="51FD2FD5"/>
     <w:multiLevelType w:val="hybridMultilevel"/>
     <w:tmpl w:val="83E4616C"/>
@@ -3273,7 +5131,7 @@
       </w:rPr>
     </w:lvl>
   </w:abstractNum>
-  <w:abstractNum w:abstractNumId="10" w15:restartNumberingAfterBreak="0">
+  <w:abstractNum w:abstractNumId="11" w15:restartNumberingAfterBreak="0">
     <w:nsid w:val="54EA56F0"/>
     <w:multiLevelType w:val="hybridMultilevel"/>
     <w:tmpl w:val="EADC9506"/>
@@ -3365,7 +5223,7 @@
       </w:pPr>
     </w:lvl>
   </w:abstractNum>
-  <w:abstractNum w:abstractNumId="11" w15:restartNumberingAfterBreak="0">
+  <w:abstractNum w:abstractNumId="12" w15:restartNumberingAfterBreak="0">
     <w:nsid w:val="5EAD51C4"/>
     <w:multiLevelType w:val="hybridMultilevel"/>
     <w:tmpl w:val="38766E18"/>
@@ -3454,7 +5312,7 @@
       </w:pPr>
     </w:lvl>
   </w:abstractNum>
-  <w:abstractNum w:abstractNumId="12" w15:restartNumberingAfterBreak="0">
+  <w:abstractNum w:abstractNumId="13" w15:restartNumberingAfterBreak="0">
     <w:nsid w:val="5FCE3BF8"/>
     <w:multiLevelType w:val="hybridMultilevel"/>
     <w:tmpl w:val="A6D6FDF8"/>
@@ -3567,7 +5425,7 @@
       </w:rPr>
     </w:lvl>
   </w:abstractNum>
-  <w:abstractNum w:abstractNumId="13" w15:restartNumberingAfterBreak="0">
+  <w:abstractNum w:abstractNumId="14" w15:restartNumberingAfterBreak="0">
     <w:nsid w:val="63032C46"/>
     <w:multiLevelType w:val="hybridMultilevel"/>
     <w:tmpl w:val="88A81AEA"/>
@@ -3656,7 +5514,7 @@
       </w:pPr>
     </w:lvl>
   </w:abstractNum>
-  <w:abstractNum w:abstractNumId="14" w15:restartNumberingAfterBreak="0">
+  <w:abstractNum w:abstractNumId="15" w15:restartNumberingAfterBreak="0">
     <w:nsid w:val="67AF6888"/>
     <w:multiLevelType w:val="hybridMultilevel"/>
     <w:tmpl w:val="8FF04FA0"/>
@@ -3769,7 +5627,7 @@
       </w:rPr>
     </w:lvl>
   </w:abstractNum>
-  <w:abstractNum w:abstractNumId="15" w15:restartNumberingAfterBreak="0">
+  <w:abstractNum w:abstractNumId="16" w15:restartNumberingAfterBreak="0">
     <w:nsid w:val="6ED64AC0"/>
     <w:multiLevelType w:val="hybridMultilevel"/>
     <w:tmpl w:val="EE86410C"/>
@@ -3882,7 +5740,7 @@
       </w:rPr>
     </w:lvl>
   </w:abstractNum>
-  <w:abstractNum w:abstractNumId="16" w15:restartNumberingAfterBreak="0">
+  <w:abstractNum w:abstractNumId="17" w15:restartNumberingAfterBreak="0">
     <w:nsid w:val="755101CD"/>
     <w:multiLevelType w:val="hybridMultilevel"/>
     <w:tmpl w:val="A4C808E6"/>
@@ -3971,7 +5829,7 @@
       </w:pPr>
     </w:lvl>
   </w:abstractNum>
-  <w:abstractNum w:abstractNumId="17" w15:restartNumberingAfterBreak="0">
+  <w:abstractNum w:abstractNumId="18" w15:restartNumberingAfterBreak="0">
     <w:nsid w:val="78924E4B"/>
     <w:multiLevelType w:val="multilevel"/>
     <w:tmpl w:val="740A0CBC"/>
@@ -4087,7 +5945,120 @@
       </w:pPr>
     </w:lvl>
   </w:abstractNum>
-  <w:abstractNum w:abstractNumId="18" w15:restartNumberingAfterBreak="0">
+  <w:abstractNum w:abstractNumId="19" w15:restartNumberingAfterBreak="0">
+    <w:nsid w:val="7A282F95"/>
+    <w:multiLevelType w:val="hybridMultilevel"/>
+    <w:tmpl w:val="4D06304A"/>
+    <w:lvl w:ilvl="0" w:tplc="04100001">
+      <w:start w:val="1"/>
+      <w:numFmt w:val="bullet"/>
+      <w:lvlText w:val=""/>
+      <w:lvlJc w:val="left"/>
+      <w:pPr>
+        <w:ind w:left="720" w:hanging="360"/>
+      </w:pPr>
+      <w:rPr>
+        <w:rFonts w:ascii="Symbol" w:hAnsi="Symbol" w:hint="default"/>
+      </w:rPr>
+    </w:lvl>
+    <w:lvl w:ilvl="1" w:tplc="04100003" w:tentative="1">
+      <w:start w:val="1"/>
+      <w:numFmt w:val="bullet"/>
+      <w:lvlText w:val="o"/>
+      <w:lvlJc w:val="left"/>
+      <w:pPr>
+        <w:ind w:left="1440" w:hanging="360"/>
+      </w:pPr>
+      <w:rPr>
+        <w:rFonts w:ascii="Courier New" w:hAnsi="Courier New" w:cs="Courier New" w:hint="default"/>
+      </w:rPr>
+    </w:lvl>
+    <w:lvl w:ilvl="2" w:tplc="04100005" w:tentative="1">
+      <w:start w:val="1"/>
+      <w:numFmt w:val="bullet"/>
+      <w:lvlText w:val=""/>
+      <w:lvlJc w:val="left"/>
+      <w:pPr>
+        <w:ind w:left="2160" w:hanging="360"/>
+      </w:pPr>
+      <w:rPr>
+        <w:rFonts w:ascii="Wingdings" w:hAnsi="Wingdings" w:hint="default"/>
+      </w:rPr>
+    </w:lvl>
+    <w:lvl w:ilvl="3" w:tplc="04100001" w:tentative="1">
+      <w:start w:val="1"/>
+      <w:numFmt w:val="bullet"/>
+      <w:lvlText w:val=""/>
+      <w:lvlJc w:val="left"/>
+      <w:pPr>
+        <w:ind w:left="2880" w:hanging="360"/>
+      </w:pPr>
+      <w:rPr>
+        <w:rFonts w:ascii="Symbol" w:hAnsi="Symbol" w:hint="default"/>
+      </w:rPr>
+    </w:lvl>
+    <w:lvl w:ilvl="4" w:tplc="04100003" w:tentative="1">
+      <w:start w:val="1"/>
+      <w:numFmt w:val="bullet"/>
+      <w:lvlText w:val="o"/>
+      <w:lvlJc w:val="left"/>
+      <w:pPr>
+        <w:ind w:left="3600" w:hanging="360"/>
+      </w:pPr>
+      <w:rPr>
+        <w:rFonts w:ascii="Courier New" w:hAnsi="Courier New" w:cs="Courier New" w:hint="default"/>
+      </w:rPr>
+    </w:lvl>
+    <w:lvl w:ilvl="5" w:tplc="04100005" w:tentative="1">
+      <w:start w:val="1"/>
+      <w:numFmt w:val="bullet"/>
+      <w:lvlText w:val=""/>
+      <w:lvlJc w:val="left"/>
+      <w:pPr>
+        <w:ind w:left="4320" w:hanging="360"/>
+      </w:pPr>
+      <w:rPr>
+        <w:rFonts w:ascii="Wingdings" w:hAnsi="Wingdings" w:hint="default"/>
+      </w:rPr>
+    </w:lvl>
+    <w:lvl w:ilvl="6" w:tplc="04100001" w:tentative="1">
+      <w:start w:val="1"/>
+      <w:numFmt w:val="bullet"/>
+      <w:lvlText w:val=""/>
+      <w:lvlJc w:val="left"/>
+      <w:pPr>
+        <w:ind w:left="5040" w:hanging="360"/>
+      </w:pPr>
+      <w:rPr>
+        <w:rFonts w:ascii="Symbol" w:hAnsi="Symbol" w:hint="default"/>
+      </w:rPr>
+    </w:lvl>
+    <w:lvl w:ilvl="7" w:tplc="04100003" w:tentative="1">
+      <w:start w:val="1"/>
+      <w:numFmt w:val="bullet"/>
+      <w:lvlText w:val="o"/>
+      <w:lvlJc w:val="left"/>
+      <w:pPr>
+        <w:ind w:left="5760" w:hanging="360"/>
+      </w:pPr>
+      <w:rPr>
+        <w:rFonts w:ascii="Courier New" w:hAnsi="Courier New" w:cs="Courier New" w:hint="default"/>
+      </w:rPr>
+    </w:lvl>
+    <w:lvl w:ilvl="8" w:tplc="04100005" w:tentative="1">
+      <w:start w:val="1"/>
+      <w:numFmt w:val="bullet"/>
+      <w:lvlText w:val=""/>
+      <w:lvlJc w:val="left"/>
+      <w:pPr>
+        <w:ind w:left="6480" w:hanging="360"/>
+      </w:pPr>
+      <w:rPr>
+        <w:rFonts w:ascii="Wingdings" w:hAnsi="Wingdings" w:hint="default"/>
+      </w:rPr>
+    </w:lvl>
+  </w:abstractNum>
+  <w:abstractNum w:abstractNumId="20" w15:restartNumberingAfterBreak="0">
     <w:nsid w:val="7C8C5620"/>
     <w:multiLevelType w:val="hybridMultilevel"/>
     <w:tmpl w:val="C7E89C96"/>
@@ -4200,62 +6171,184 @@
       </w:rPr>
     </w:lvl>
   </w:abstractNum>
+  <w:abstractNum w:abstractNumId="21" w15:restartNumberingAfterBreak="0">
+    <w:nsid w:val="7DF1531A"/>
+    <w:multiLevelType w:val="hybridMultilevel"/>
+    <w:tmpl w:val="814A7A0C"/>
+    <w:lvl w:ilvl="0" w:tplc="04100001">
+      <w:start w:val="1"/>
+      <w:numFmt w:val="bullet"/>
+      <w:lvlText w:val=""/>
+      <w:lvlJc w:val="left"/>
+      <w:pPr>
+        <w:ind w:left="720" w:hanging="360"/>
+      </w:pPr>
+      <w:rPr>
+        <w:rFonts w:ascii="Symbol" w:hAnsi="Symbol" w:hint="default"/>
+      </w:rPr>
+    </w:lvl>
+    <w:lvl w:ilvl="1" w:tplc="04100003" w:tentative="1">
+      <w:start w:val="1"/>
+      <w:numFmt w:val="bullet"/>
+      <w:lvlText w:val="o"/>
+      <w:lvlJc w:val="left"/>
+      <w:pPr>
+        <w:ind w:left="1440" w:hanging="360"/>
+      </w:pPr>
+      <w:rPr>
+        <w:rFonts w:ascii="Courier New" w:hAnsi="Courier New" w:cs="Courier New" w:hint="default"/>
+      </w:rPr>
+    </w:lvl>
+    <w:lvl w:ilvl="2" w:tplc="04100005" w:tentative="1">
+      <w:start w:val="1"/>
+      <w:numFmt w:val="bullet"/>
+      <w:lvlText w:val=""/>
+      <w:lvlJc w:val="left"/>
+      <w:pPr>
+        <w:ind w:left="2160" w:hanging="360"/>
+      </w:pPr>
+      <w:rPr>
+        <w:rFonts w:ascii="Wingdings" w:hAnsi="Wingdings" w:hint="default"/>
+      </w:rPr>
+    </w:lvl>
+    <w:lvl w:ilvl="3" w:tplc="04100001" w:tentative="1">
+      <w:start w:val="1"/>
+      <w:numFmt w:val="bullet"/>
+      <w:lvlText w:val=""/>
+      <w:lvlJc w:val="left"/>
+      <w:pPr>
+        <w:ind w:left="2880" w:hanging="360"/>
+      </w:pPr>
+      <w:rPr>
+        <w:rFonts w:ascii="Symbol" w:hAnsi="Symbol" w:hint="default"/>
+      </w:rPr>
+    </w:lvl>
+    <w:lvl w:ilvl="4" w:tplc="04100003" w:tentative="1">
+      <w:start w:val="1"/>
+      <w:numFmt w:val="bullet"/>
+      <w:lvlText w:val="o"/>
+      <w:lvlJc w:val="left"/>
+      <w:pPr>
+        <w:ind w:left="3600" w:hanging="360"/>
+      </w:pPr>
+      <w:rPr>
+        <w:rFonts w:ascii="Courier New" w:hAnsi="Courier New" w:cs="Courier New" w:hint="default"/>
+      </w:rPr>
+    </w:lvl>
+    <w:lvl w:ilvl="5" w:tplc="04100005" w:tentative="1">
+      <w:start w:val="1"/>
+      <w:numFmt w:val="bullet"/>
+      <w:lvlText w:val=""/>
+      <w:lvlJc w:val="left"/>
+      <w:pPr>
+        <w:ind w:left="4320" w:hanging="360"/>
+      </w:pPr>
+      <w:rPr>
+        <w:rFonts w:ascii="Wingdings" w:hAnsi="Wingdings" w:hint="default"/>
+      </w:rPr>
+    </w:lvl>
+    <w:lvl w:ilvl="6" w:tplc="04100001" w:tentative="1">
+      <w:start w:val="1"/>
+      <w:numFmt w:val="bullet"/>
+      <w:lvlText w:val=""/>
+      <w:lvlJc w:val="left"/>
+      <w:pPr>
+        <w:ind w:left="5040" w:hanging="360"/>
+      </w:pPr>
+      <w:rPr>
+        <w:rFonts w:ascii="Symbol" w:hAnsi="Symbol" w:hint="default"/>
+      </w:rPr>
+    </w:lvl>
+    <w:lvl w:ilvl="7" w:tplc="04100003" w:tentative="1">
+      <w:start w:val="1"/>
+      <w:numFmt w:val="bullet"/>
+      <w:lvlText w:val="o"/>
+      <w:lvlJc w:val="left"/>
+      <w:pPr>
+        <w:ind w:left="5760" w:hanging="360"/>
+      </w:pPr>
+      <w:rPr>
+        <w:rFonts w:ascii="Courier New" w:hAnsi="Courier New" w:cs="Courier New" w:hint="default"/>
+      </w:rPr>
+    </w:lvl>
+    <w:lvl w:ilvl="8" w:tplc="04100005" w:tentative="1">
+      <w:start w:val="1"/>
+      <w:numFmt w:val="bullet"/>
+      <w:lvlText w:val=""/>
+      <w:lvlJc w:val="left"/>
+      <w:pPr>
+        <w:ind w:left="6480" w:hanging="360"/>
+      </w:pPr>
+      <w:rPr>
+        <w:rFonts w:ascii="Wingdings" w:hAnsi="Wingdings" w:hint="default"/>
+      </w:rPr>
+    </w:lvl>
+  </w:abstractNum>
   <w:num w:numId="1" w16cid:durableId="1575119034">
+    <w:abstractNumId w:val="9"/>
+  </w:num>
+  <w:num w:numId="2" w16cid:durableId="1306931750">
     <w:abstractNumId w:val="8"/>
   </w:num>
-  <w:num w:numId="2" w16cid:durableId="1306931750">
+  <w:num w:numId="3" w16cid:durableId="329984821">
+    <w:abstractNumId w:val="11"/>
+  </w:num>
+  <w:num w:numId="4" w16cid:durableId="4795651">
+    <w:abstractNumId w:val="17"/>
+  </w:num>
+  <w:num w:numId="5" w16cid:durableId="634339070">
+    <w:abstractNumId w:val="10"/>
+  </w:num>
+  <w:num w:numId="6" w16cid:durableId="1916740993">
+    <w:abstractNumId w:val="16"/>
+  </w:num>
+  <w:num w:numId="7" w16cid:durableId="1776098979">
+    <w:abstractNumId w:val="20"/>
+  </w:num>
+  <w:num w:numId="8" w16cid:durableId="1972706394">
+    <w:abstractNumId w:val="15"/>
+  </w:num>
+  <w:num w:numId="9" w16cid:durableId="1197427155">
+    <w:abstractNumId w:val="13"/>
+  </w:num>
+  <w:num w:numId="10" w16cid:durableId="552622197">
+    <w:abstractNumId w:val="6"/>
+  </w:num>
+  <w:num w:numId="11" w16cid:durableId="1292832110">
     <w:abstractNumId w:val="7"/>
   </w:num>
-  <w:num w:numId="3" w16cid:durableId="329984821">
-    <w:abstractNumId w:val="10"/>
+  <w:num w:numId="12" w16cid:durableId="1859197934">
+    <w:abstractNumId w:val="4"/>
   </w:num>
-  <w:num w:numId="4" w16cid:durableId="4795651">
-    <w:abstractNumId w:val="16"/>
+  <w:num w:numId="13" w16cid:durableId="1432429156">
+    <w:abstractNumId w:val="3"/>
   </w:num>
-  <w:num w:numId="5" w16cid:durableId="634339070">
-    <w:abstractNumId w:val="9"/>
-  </w:num>
-  <w:num w:numId="6" w16cid:durableId="1916740993">
-    <w:abstractNumId w:val="15"/>
-  </w:num>
-  <w:num w:numId="7" w16cid:durableId="1776098979">
+  <w:num w:numId="14" w16cid:durableId="899678647">
     <w:abstractNumId w:val="18"/>
   </w:num>
-  <w:num w:numId="8" w16cid:durableId="1972706394">
+  <w:num w:numId="15" w16cid:durableId="874662140">
     <w:abstractNumId w:val="14"/>
   </w:num>
-  <w:num w:numId="9" w16cid:durableId="1197427155">
-    <w:abstractNumId w:val="12"/>
-  </w:num>
-  <w:num w:numId="10" w16cid:durableId="552622197">
+  <w:num w:numId="16" w16cid:durableId="442651909">
     <w:abstractNumId w:val="5"/>
-  </w:num>
-  <w:num w:numId="11" w16cid:durableId="1292832110">
-    <w:abstractNumId w:val="6"/>
-  </w:num>
-  <w:num w:numId="12" w16cid:durableId="1859197934">
-    <w:abstractNumId w:val="3"/>
-  </w:num>
-  <w:num w:numId="13" w16cid:durableId="1432429156">
-    <w:abstractNumId w:val="2"/>
-  </w:num>
-  <w:num w:numId="14" w16cid:durableId="899678647">
-    <w:abstractNumId w:val="17"/>
-  </w:num>
-  <w:num w:numId="15" w16cid:durableId="874662140">
-    <w:abstractNumId w:val="13"/>
-  </w:num>
-  <w:num w:numId="16" w16cid:durableId="442651909">
-    <w:abstractNumId w:val="4"/>
   </w:num>
   <w:num w:numId="17" w16cid:durableId="1987397706">
     <w:abstractNumId w:val="0"/>
   </w:num>
   <w:num w:numId="18" w16cid:durableId="277563306">
-    <w:abstractNumId w:val="1"/>
+    <w:abstractNumId w:val="2"/>
   </w:num>
   <w:num w:numId="19" w16cid:durableId="1259828674">
-    <w:abstractNumId w:val="11"/>
+    <w:abstractNumId w:val="12"/>
+  </w:num>
+  <w:num w:numId="20" w16cid:durableId="1115246423">
+    <w:abstractNumId w:val="21"/>
+  </w:num>
+  <w:num w:numId="21" w16cid:durableId="58479267">
+    <w:abstractNumId w:val="19"/>
+  </w:num>
+  <w:num w:numId="22" w16cid:durableId="1188832264">
+    <w:abstractNumId w:val="1"/>
   </w:num>
   <w:numIdMacAtCleanup w:val="11"/>
 </w:numbering>
@@ -4659,7 +6752,7 @@
   <w:style w:type="paragraph" w:default="1" w:styleId="Normale">
     <w:name w:val="Normal"/>
     <w:qFormat/>
-    <w:rsid w:val="004F49B3"/>
+    <w:rsid w:val="00C1182E"/>
     <w:rPr>
       <w:rFonts w:ascii="Poppins Light" w:hAnsi="Poppins Light"/>
     </w:rPr>
@@ -5097,6 +7190,281 @@
       </w:tcPr>
     </w:tblStylePr>
   </w:style>
+  <w:style w:type="table" w:styleId="Tabellagriglia3-colore5">
+    <w:name w:val="Grid Table 3 Accent 5"/>
+    <w:basedOn w:val="Tabellanormale"/>
+    <w:uiPriority w:val="48"/>
+    <w:rsid w:val="00B27EC2"/>
+    <w:pPr>
+      <w:spacing w:after="0" w:line="240" w:lineRule="auto"/>
+    </w:pPr>
+    <w:tblPr>
+      <w:tblStyleRowBandSize w:val="1"/>
+      <w:tblStyleColBandSize w:val="1"/>
+      <w:tblBorders>
+        <w:top w:val="single" w:sz="4" w:space="0" w:color="9CC2E5" w:themeColor="accent5" w:themeTint="99"/>
+        <w:left w:val="single" w:sz="4" w:space="0" w:color="9CC2E5" w:themeColor="accent5" w:themeTint="99"/>
+        <w:bottom w:val="single" w:sz="4" w:space="0" w:color="9CC2E5" w:themeColor="accent5" w:themeTint="99"/>
+        <w:right w:val="single" w:sz="4" w:space="0" w:color="9CC2E5" w:themeColor="accent5" w:themeTint="99"/>
+        <w:insideH w:val="single" w:sz="4" w:space="0" w:color="9CC2E5" w:themeColor="accent5" w:themeTint="99"/>
+        <w:insideV w:val="single" w:sz="4" w:space="0" w:color="9CC2E5" w:themeColor="accent5" w:themeTint="99"/>
+      </w:tblBorders>
+    </w:tblPr>
+    <w:tblStylePr w:type="firstRow">
+      <w:rPr>
+        <w:b/>
+        <w:bCs/>
+      </w:rPr>
+      <w:tblPr/>
+      <w:tcPr>
+        <w:tcBorders>
+          <w:top w:val="nil"/>
+          <w:left w:val="nil"/>
+          <w:right w:val="nil"/>
+          <w:insideH w:val="nil"/>
+          <w:insideV w:val="nil"/>
+        </w:tcBorders>
+        <w:shd w:val="clear" w:color="auto" w:fill="FFFFFF" w:themeFill="background1"/>
+      </w:tcPr>
+    </w:tblStylePr>
+    <w:tblStylePr w:type="lastRow">
+      <w:rPr>
+        <w:b/>
+        <w:bCs/>
+      </w:rPr>
+      <w:tblPr/>
+      <w:tcPr>
+        <w:tcBorders>
+          <w:left w:val="nil"/>
+          <w:bottom w:val="nil"/>
+          <w:right w:val="nil"/>
+          <w:insideH w:val="nil"/>
+          <w:insideV w:val="nil"/>
+        </w:tcBorders>
+        <w:shd w:val="clear" w:color="auto" w:fill="FFFFFF" w:themeFill="background1"/>
+      </w:tcPr>
+    </w:tblStylePr>
+    <w:tblStylePr w:type="firstCol">
+      <w:pPr>
+        <w:jc w:val="right"/>
+      </w:pPr>
+      <w:rPr>
+        <w:i/>
+        <w:iCs/>
+      </w:rPr>
+      <w:tblPr/>
+      <w:tcPr>
+        <w:tcBorders>
+          <w:top w:val="nil"/>
+          <w:left w:val="nil"/>
+          <w:bottom w:val="nil"/>
+          <w:insideH w:val="nil"/>
+          <w:insideV w:val="nil"/>
+        </w:tcBorders>
+        <w:shd w:val="clear" w:color="auto" w:fill="FFFFFF" w:themeFill="background1"/>
+      </w:tcPr>
+    </w:tblStylePr>
+    <w:tblStylePr w:type="lastCol">
+      <w:rPr>
+        <w:i/>
+        <w:iCs/>
+      </w:rPr>
+      <w:tblPr/>
+      <w:tcPr>
+        <w:tcBorders>
+          <w:top w:val="nil"/>
+          <w:bottom w:val="nil"/>
+          <w:right w:val="nil"/>
+          <w:insideH w:val="nil"/>
+          <w:insideV w:val="nil"/>
+        </w:tcBorders>
+        <w:shd w:val="clear" w:color="auto" w:fill="FFFFFF" w:themeFill="background1"/>
+      </w:tcPr>
+    </w:tblStylePr>
+    <w:tblStylePr w:type="band1Vert">
+      <w:tblPr/>
+      <w:tcPr>
+        <w:shd w:val="clear" w:color="auto" w:fill="DEEAF6" w:themeFill="accent5" w:themeFillTint="33"/>
+      </w:tcPr>
+    </w:tblStylePr>
+    <w:tblStylePr w:type="band1Horz">
+      <w:tblPr/>
+      <w:tcPr>
+        <w:shd w:val="clear" w:color="auto" w:fill="DEEAF6" w:themeFill="accent5" w:themeFillTint="33"/>
+      </w:tcPr>
+    </w:tblStylePr>
+    <w:tblStylePr w:type="neCell">
+      <w:tblPr/>
+      <w:tcPr>
+        <w:tcBorders>
+          <w:bottom w:val="single" w:sz="4" w:space="0" w:color="9CC2E5" w:themeColor="accent5" w:themeTint="99"/>
+        </w:tcBorders>
+      </w:tcPr>
+    </w:tblStylePr>
+    <w:tblStylePr w:type="nwCell">
+      <w:tblPr/>
+      <w:tcPr>
+        <w:tcBorders>
+          <w:bottom w:val="single" w:sz="4" w:space="0" w:color="9CC2E5" w:themeColor="accent5" w:themeTint="99"/>
+        </w:tcBorders>
+      </w:tcPr>
+    </w:tblStylePr>
+    <w:tblStylePr w:type="seCell">
+      <w:tblPr/>
+      <w:tcPr>
+        <w:tcBorders>
+          <w:top w:val="single" w:sz="4" w:space="0" w:color="9CC2E5" w:themeColor="accent5" w:themeTint="99"/>
+        </w:tcBorders>
+      </w:tcPr>
+    </w:tblStylePr>
+    <w:tblStylePr w:type="swCell">
+      <w:tblPr/>
+      <w:tcPr>
+        <w:tcBorders>
+          <w:top w:val="single" w:sz="4" w:space="0" w:color="9CC2E5" w:themeColor="accent5" w:themeTint="99"/>
+        </w:tcBorders>
+      </w:tcPr>
+    </w:tblStylePr>
+  </w:style>
+  <w:style w:type="table" w:styleId="Tabellagriglia7acolori-colore5">
+    <w:name w:val="Grid Table 7 Colorful Accent 5"/>
+    <w:basedOn w:val="Tabellanormale"/>
+    <w:uiPriority w:val="52"/>
+    <w:rsid w:val="00A92F2B"/>
+    <w:pPr>
+      <w:spacing w:after="0" w:line="240" w:lineRule="auto"/>
+    </w:pPr>
+    <w:rPr>
+      <w:color w:val="2E74B5" w:themeColor="accent5" w:themeShade="BF"/>
+    </w:rPr>
+    <w:tblPr>
+      <w:tblStyleRowBandSize w:val="1"/>
+      <w:tblStyleColBandSize w:val="1"/>
+      <w:tblBorders>
+        <w:top w:val="single" w:sz="4" w:space="0" w:color="9CC2E5" w:themeColor="accent5" w:themeTint="99"/>
+        <w:left w:val="single" w:sz="4" w:space="0" w:color="9CC2E5" w:themeColor="accent5" w:themeTint="99"/>
+        <w:bottom w:val="single" w:sz="4" w:space="0" w:color="9CC2E5" w:themeColor="accent5" w:themeTint="99"/>
+        <w:right w:val="single" w:sz="4" w:space="0" w:color="9CC2E5" w:themeColor="accent5" w:themeTint="99"/>
+        <w:insideH w:val="single" w:sz="4" w:space="0" w:color="9CC2E5" w:themeColor="accent5" w:themeTint="99"/>
+        <w:insideV w:val="single" w:sz="4" w:space="0" w:color="9CC2E5" w:themeColor="accent5" w:themeTint="99"/>
+      </w:tblBorders>
+    </w:tblPr>
+    <w:tblStylePr w:type="firstRow">
+      <w:rPr>
+        <w:b/>
+        <w:bCs/>
+      </w:rPr>
+      <w:tblPr/>
+      <w:tcPr>
+        <w:tcBorders>
+          <w:top w:val="nil"/>
+          <w:left w:val="nil"/>
+          <w:right w:val="nil"/>
+          <w:insideH w:val="nil"/>
+          <w:insideV w:val="nil"/>
+        </w:tcBorders>
+        <w:shd w:val="clear" w:color="auto" w:fill="FFFFFF" w:themeFill="background1"/>
+      </w:tcPr>
+    </w:tblStylePr>
+    <w:tblStylePr w:type="lastRow">
+      <w:rPr>
+        <w:b/>
+        <w:bCs/>
+      </w:rPr>
+      <w:tblPr/>
+      <w:tcPr>
+        <w:tcBorders>
+          <w:left w:val="nil"/>
+          <w:bottom w:val="nil"/>
+          <w:right w:val="nil"/>
+          <w:insideH w:val="nil"/>
+          <w:insideV w:val="nil"/>
+        </w:tcBorders>
+        <w:shd w:val="clear" w:color="auto" w:fill="FFFFFF" w:themeFill="background1"/>
+      </w:tcPr>
+    </w:tblStylePr>
+    <w:tblStylePr w:type="firstCol">
+      <w:pPr>
+        <w:jc w:val="right"/>
+      </w:pPr>
+      <w:rPr>
+        <w:i/>
+        <w:iCs/>
+      </w:rPr>
+      <w:tblPr/>
+      <w:tcPr>
+        <w:tcBorders>
+          <w:top w:val="nil"/>
+          <w:left w:val="nil"/>
+          <w:bottom w:val="nil"/>
+          <w:insideH w:val="nil"/>
+          <w:insideV w:val="nil"/>
+        </w:tcBorders>
+        <w:shd w:val="clear" w:color="auto" w:fill="FFFFFF" w:themeFill="background1"/>
+      </w:tcPr>
+    </w:tblStylePr>
+    <w:tblStylePr w:type="lastCol">
+      <w:rPr>
+        <w:i/>
+        <w:iCs/>
+      </w:rPr>
+      <w:tblPr/>
+      <w:tcPr>
+        <w:tcBorders>
+          <w:top w:val="nil"/>
+          <w:bottom w:val="nil"/>
+          <w:right w:val="nil"/>
+          <w:insideH w:val="nil"/>
+          <w:insideV w:val="nil"/>
+        </w:tcBorders>
+        <w:shd w:val="clear" w:color="auto" w:fill="FFFFFF" w:themeFill="background1"/>
+      </w:tcPr>
+    </w:tblStylePr>
+    <w:tblStylePr w:type="band1Vert">
+      <w:tblPr/>
+      <w:tcPr>
+        <w:shd w:val="clear" w:color="auto" w:fill="DEEAF6" w:themeFill="accent5" w:themeFillTint="33"/>
+      </w:tcPr>
+    </w:tblStylePr>
+    <w:tblStylePr w:type="band1Horz">
+      <w:tblPr/>
+      <w:tcPr>
+        <w:shd w:val="clear" w:color="auto" w:fill="DEEAF6" w:themeFill="accent5" w:themeFillTint="33"/>
+      </w:tcPr>
+    </w:tblStylePr>
+    <w:tblStylePr w:type="neCell">
+      <w:tblPr/>
+      <w:tcPr>
+        <w:tcBorders>
+          <w:bottom w:val="single" w:sz="4" w:space="0" w:color="9CC2E5" w:themeColor="accent5" w:themeTint="99"/>
+        </w:tcBorders>
+      </w:tcPr>
+    </w:tblStylePr>
+    <w:tblStylePr w:type="nwCell">
+      <w:tblPr/>
+      <w:tcPr>
+        <w:tcBorders>
+          <w:bottom w:val="single" w:sz="4" w:space="0" w:color="9CC2E5" w:themeColor="accent5" w:themeTint="99"/>
+        </w:tcBorders>
+      </w:tcPr>
+    </w:tblStylePr>
+    <w:tblStylePr w:type="seCell">
+      <w:tblPr/>
+      <w:tcPr>
+        <w:tcBorders>
+          <w:top w:val="single" w:sz="4" w:space="0" w:color="9CC2E5" w:themeColor="accent5" w:themeTint="99"/>
+        </w:tcBorders>
+      </w:tcPr>
+    </w:tblStylePr>
+    <w:tblStylePr w:type="swCell">
+      <w:tblPr/>
+      <w:tcPr>
+        <w:tcBorders>
+          <w:top w:val="single" w:sz="4" w:space="0" w:color="9CC2E5" w:themeColor="accent5" w:themeTint="99"/>
+        </w:tcBorders>
+      </w:tcPr>
+    </w:tblStylePr>
+  </w:style>
 </w:styles>
 </file>
 

</xml_diff>